<commit_message>
Laatste commit van de dag
</commit_message>
<xml_diff>
--- a/Project3_Plan_van_aanpak.docx
+++ b/Project3_Plan_van_aanpak.docx
@@ -338,38 +338,8 @@
               </v:shape>
             </w:pict>
           </w:r>
-          <w:r>
-            <w:rPr>
-              <w:noProof/>
-            </w:rPr>
-            <w:object w:dxaOrig="1440" w:dyaOrig="1440" w14:anchorId="005D77D7">
-              <v:shapetype id="_x0000_t75" coordsize="21600,21600" o:spt="75" o:preferrelative="t" path="m@4@5l@4@11@9@11@9@5xe" filled="f" stroked="f">
-                <v:stroke joinstyle="miter"/>
-                <v:formulas>
-                  <v:f eqn="if lineDrawn pixelLineWidth 0"/>
-                  <v:f eqn="sum @0 1 0"/>
-                  <v:f eqn="sum 0 0 @1"/>
-                  <v:f eqn="prod @2 1 2"/>
-                  <v:f eqn="prod @3 21600 pixelWidth"/>
-                  <v:f eqn="prod @3 21600 pixelHeight"/>
-                  <v:f eqn="sum @0 0 1"/>
-                  <v:f eqn="prod @6 1 2"/>
-                  <v:f eqn="prod @7 21600 pixelWidth"/>
-                  <v:f eqn="sum @8 21600 0"/>
-                  <v:f eqn="prod @7 21600 pixelHeight"/>
-                  <v:f eqn="sum @10 21600 0"/>
-                </v:formulas>
-                <v:path o:extrusionok="f" gradientshapeok="t" o:connecttype="rect"/>
-                <o:lock v:ext="edit" aspectratio="t"/>
-              </v:shapetype>
-              <v:shape id="_x0000_s1037" type="#_x0000_t75" style="position:absolute;margin-left:-35.7pt;margin-top:181pt;width:539.75pt;height:216.5pt;z-index:251661312;mso-position-horizontal-relative:text;mso-position-vertical-relative:text" filled="t">
-                <v:imagedata r:id="rId8" o:title=""/>
-                <o:lock v:ext="edit" aspectratio="f"/>
-                <w10:wrap type="square"/>
-              </v:shape>
-              <o:OLEObject Type="Embed" ProgID="StaticMetafile" ShapeID="_x0000_s1037" DrawAspect="Content" ObjectID="_1485004254" r:id="rId9"/>
-            </w:object>
-          </w:r>
+          <w:bookmarkStart w:id="0" w:name="_GoBack"/>
+          <w:bookmarkEnd w:id="0"/>
           <w:r>
             <w:br w:type="page"/>
           </w:r>
@@ -1147,7 +1117,7 @@
           <w:sz w:val="36"/>
         </w:rPr>
       </w:pPr>
-      <w:bookmarkStart w:id="0" w:name="_Toc409540055"/>
+      <w:bookmarkStart w:id="1" w:name="_Toc409540055"/>
       <w:r>
         <w:rPr>
           <w:rFonts w:eastAsia="Calibri Light"/>
@@ -1165,7 +1135,7 @@
         </w:rPr>
         <w:t>Achtergronden</w:t>
       </w:r>
-      <w:bookmarkEnd w:id="0"/>
+      <w:bookmarkEnd w:id="1"/>
     </w:p>
     <w:p>
       <w:pPr>
@@ -1328,7 +1298,7 @@
           <w:sz w:val="36"/>
         </w:rPr>
       </w:pPr>
-      <w:bookmarkStart w:id="1" w:name="_Toc409540056"/>
+      <w:bookmarkStart w:id="2" w:name="_Toc409540056"/>
       <w:r>
         <w:rPr>
           <w:rFonts w:eastAsia="Calibri Light"/>
@@ -1345,7 +1315,7 @@
         </w:rPr>
         <w:t>Projectopdrachten</w:t>
       </w:r>
-      <w:bookmarkEnd w:id="1"/>
+      <w:bookmarkEnd w:id="2"/>
     </w:p>
     <w:p>
       <w:pPr>
@@ -1363,7 +1333,7 @@
           <w:numId w:val="6"/>
         </w:numPr>
       </w:pPr>
-      <w:bookmarkStart w:id="2" w:name="_Toc409540057"/>
+      <w:bookmarkStart w:id="3" w:name="_Toc409540057"/>
       <w:r>
         <w:t>KANKER</w:t>
       </w:r>
@@ -1388,7 +1358,7 @@
         </w:rPr>
         <w:t>Projectactiviteiten</w:t>
       </w:r>
-      <w:bookmarkEnd w:id="2"/>
+      <w:bookmarkEnd w:id="3"/>
     </w:p>
     <w:p>
       <w:pPr>
@@ -1490,7 +1460,7 @@
           <w:sz w:val="36"/>
         </w:rPr>
       </w:pPr>
-      <w:bookmarkStart w:id="3" w:name="_Toc409540058"/>
+      <w:bookmarkStart w:id="4" w:name="_Toc409540058"/>
       <w:r>
         <w:rPr>
           <w:rFonts w:eastAsia="Calibri Light"/>
@@ -1508,7 +1478,7 @@
         </w:rPr>
         <w:t>Projectgrenzen</w:t>
       </w:r>
-      <w:bookmarkEnd w:id="3"/>
+      <w:bookmarkEnd w:id="4"/>
     </w:p>
     <w:p>
       <w:pPr>
@@ -1804,7 +1774,7 @@
           <w:sz w:val="36"/>
         </w:rPr>
       </w:pPr>
-      <w:bookmarkStart w:id="4" w:name="_Toc409540059"/>
+      <w:bookmarkStart w:id="5" w:name="_Toc409540059"/>
       <w:r>
         <w:rPr>
           <w:rFonts w:eastAsia="Calibri Light"/>
@@ -1821,7 +1791,7 @@
         </w:rPr>
         <w:t>Producten</w:t>
       </w:r>
-      <w:bookmarkEnd w:id="4"/>
+      <w:bookmarkEnd w:id="5"/>
     </w:p>
     <w:p>
       <w:pPr>
@@ -1972,7 +1942,7 @@
           <w:sz w:val="36"/>
         </w:rPr>
       </w:pPr>
-      <w:bookmarkStart w:id="5" w:name="_Toc409540060"/>
+      <w:bookmarkStart w:id="6" w:name="_Toc409540060"/>
       <w:r>
         <w:rPr>
           <w:rFonts w:eastAsia="Calibri Light"/>
@@ -1989,7 +1959,7 @@
         </w:rPr>
         <w:t>Kwaliteit</w:t>
       </w:r>
-      <w:bookmarkEnd w:id="5"/>
+      <w:bookmarkEnd w:id="6"/>
       <w:r>
         <w:rPr>
           <w:rFonts w:eastAsia="Calibri Light"/>
@@ -2148,7 +2118,7 @@
           <w:sz w:val="36"/>
         </w:rPr>
       </w:pPr>
-      <w:bookmarkStart w:id="6" w:name="_Toc409540061"/>
+      <w:bookmarkStart w:id="7" w:name="_Toc409540061"/>
       <w:r>
         <w:rPr>
           <w:rFonts w:eastAsia="Calibri Light"/>
@@ -2166,7 +2136,7 @@
         </w:rPr>
         <w:t>Projectorganisatie</w:t>
       </w:r>
-      <w:bookmarkEnd w:id="6"/>
+      <w:bookmarkEnd w:id="7"/>
     </w:p>
     <w:p>
       <w:pPr>
@@ -2187,6 +2157,22 @@
     <w:p>
       <w:pPr>
         <w:pStyle w:val="NoSpacing"/>
+      </w:pPr>
+      <w:r>
+        <w:t>Tom  Smits</w:t>
+      </w:r>
+    </w:p>
+    <w:p>
+      <w:pPr>
+        <w:pStyle w:val="NoSpacing"/>
+      </w:pPr>
+      <w:r>
+        <w:t>0621993793</w:t>
+      </w:r>
+    </w:p>
+    <w:p>
+      <w:pPr>
+        <w:pStyle w:val="NoSpacing"/>
         <w:rPr>
           <w:lang w:val="en-US"/>
         </w:rPr>
@@ -2195,7 +2181,7 @@
         <w:rPr>
           <w:lang w:val="en-US"/>
         </w:rPr>
-        <w:t>Tom  Smits</w:t>
+        <w:t>Skype: Tom-Smits</w:t>
       </w:r>
     </w:p>
     <w:p>
@@ -2209,7 +2195,7 @@
         <w:rPr>
           <w:lang w:val="en-US"/>
         </w:rPr>
-        <w:t>0621993793</w:t>
+        <w:t>Email: TMsmits@gmail.com</w:t>
       </w:r>
     </w:p>
     <w:p>
@@ -2219,92 +2205,42 @@
           <w:lang w:val="en-US"/>
         </w:rPr>
       </w:pPr>
-      <w:r>
-        <w:rPr>
-          <w:lang w:val="en-US"/>
-        </w:rPr>
-        <w:t>Skype: Tom-Smits</w:t>
-      </w:r>
     </w:p>
     <w:p>
       <w:pPr>
         <w:pStyle w:val="NoSpacing"/>
       </w:pPr>
       <w:r>
-        <w:t>Email: TMsmits@gmail.com</w:t>
+        <w:t>Okke Trommelen</w:t>
       </w:r>
     </w:p>
     <w:p>
       <w:pPr>
         <w:pStyle w:val="NoSpacing"/>
       </w:pPr>
+      <w:r>
+        <w:t>Mobile nummer: 0610846586</w:t>
+      </w:r>
     </w:p>
     <w:p>
       <w:pPr>
         <w:pStyle w:val="NoSpacing"/>
       </w:pPr>
       <w:r>
-        <w:t>Okke Trommelen</w:t>
+        <w:t>Skype: okkeh96</w:t>
       </w:r>
     </w:p>
     <w:p>
       <w:pPr>
         <w:pStyle w:val="NoSpacing"/>
-        <w:rPr>
-          <w:lang w:val="en-US"/>
-        </w:rPr>
-      </w:pPr>
-      <w:r>
-        <w:rPr>
-          <w:lang w:val="en-US"/>
-        </w:rPr>
-        <w:t>Mobile nummer: 06</w:t>
-      </w:r>
-      <w:r>
-        <w:rPr>
-          <w:lang w:val="en-US"/>
-        </w:rPr>
-        <w:t>10846586</w:t>
-      </w:r>
-    </w:p>
-    <w:p>
-      <w:pPr>
-        <w:pStyle w:val="NoSpacing"/>
-        <w:rPr>
-          <w:lang w:val="en-US"/>
-        </w:rPr>
-      </w:pPr>
-      <w:r>
-        <w:rPr>
-          <w:lang w:val="en-US"/>
-        </w:rPr>
-        <w:t xml:space="preserve">Skype: </w:t>
-      </w:r>
-      <w:r>
-        <w:rPr>
-          <w:lang w:val="en-US"/>
-        </w:rPr>
-        <w:t>okkeh96</w:t>
-      </w:r>
-    </w:p>
-    <w:p>
-      <w:pPr>
-        <w:pStyle w:val="NoSpacing"/>
-        <w:rPr>
-          <w:lang w:val="en-US"/>
-        </w:rPr>
-      </w:pPr>
-      <w:r>
-        <w:rPr>
-          <w:lang w:val="en-US"/>
-        </w:rPr>
+      </w:pPr>
+      <w:r>
         <w:t xml:space="preserve">Email: </w:t>
       </w:r>
-      <w:hyperlink r:id="rId10" w:history="1">
+      <w:hyperlink r:id="rId8" w:history="1">
         <w:r>
           <w:rPr>
             <w:rStyle w:val="Hyperlink"/>
-            <w:lang w:val="en-US"/>
           </w:rPr>
           <w:t>okke_trommelen@live.nl</w:t>
         </w:r>
@@ -2313,9 +2249,6 @@
     <w:p>
       <w:pPr>
         <w:pStyle w:val="NoSpacing"/>
-        <w:rPr>
-          <w:lang w:val="en-US"/>
-        </w:rPr>
       </w:pPr>
     </w:p>
     <w:p>
@@ -2337,55 +2270,30 @@
     <w:p>
       <w:pPr>
         <w:pStyle w:val="NoSpacing"/>
-        <w:rPr>
-          <w:lang w:val="en-US"/>
-        </w:rPr>
-      </w:pPr>
-      <w:r>
-        <w:rPr>
-          <w:lang w:val="en-US"/>
-        </w:rPr>
+      </w:pPr>
+      <w:r>
         <w:t>Skype: BTinfinite</w:t>
       </w:r>
     </w:p>
     <w:p>
       <w:pPr>
         <w:pStyle w:val="NoSpacing"/>
-        <w:rPr>
-          <w:lang w:val="en-US"/>
-        </w:rPr>
-      </w:pPr>
-      <w:r>
-        <w:rPr>
-          <w:lang w:val="en-US"/>
-        </w:rPr>
-        <w:t>E</w:t>
-      </w:r>
-      <w:r>
-        <w:rPr>
-          <w:lang w:val="en-US"/>
-        </w:rPr>
-        <w:t xml:space="preserve">mail: </w:t>
-      </w:r>
-      <w:hyperlink r:id="rId11" w:history="1">
+      </w:pPr>
+      <w:r>
+        <w:t xml:space="preserve">Email: </w:t>
+      </w:r>
+      <w:hyperlink r:id="rId9" w:history="1">
         <w:r>
           <w:rPr>
             <w:rStyle w:val="Hyperlink"/>
-            <w:lang w:val="en-US"/>
           </w:rPr>
           <w:t>FvLonden@gmail.com</w:t>
         </w:r>
       </w:hyperlink>
       <w:r>
-        <w:rPr>
-          <w:lang w:val="en-US"/>
-        </w:rPr>
         <w:t xml:space="preserve"> </w:t>
       </w:r>
       <w:r>
-        <w:rPr>
-          <w:lang w:val="en-US"/>
-        </w:rPr>
         <w:cr/>
       </w:r>
     </w:p>
@@ -2734,7 +2642,7 @@
           <w:sz w:val="36"/>
         </w:rPr>
       </w:pPr>
-      <w:bookmarkStart w:id="7" w:name="_Toc409540062"/>
+      <w:bookmarkStart w:id="8" w:name="_Toc409540062"/>
       <w:r>
         <w:rPr>
           <w:rFonts w:eastAsia="Calibri Light"/>
@@ -2760,7 +2668,7 @@
         </w:rPr>
         <w:t>lanning</w:t>
       </w:r>
-      <w:bookmarkEnd w:id="7"/>
+      <w:bookmarkEnd w:id="8"/>
     </w:p>
     <w:p>
       <w:pPr>
@@ -2769,7 +2677,6 @@
       <w:r>
         <w:t>Volledige planning is te zien in Microsoft Project</w:t>
       </w:r>
-      <w:bookmarkStart w:id="8" w:name="_GoBack"/>
     </w:p>
     <w:tbl>
       <w:tblPr>
@@ -2910,7 +2817,6 @@
           </w:p>
         </w:tc>
       </w:tr>
-      <w:bookmarkEnd w:id="8"/>
       <w:tr>
         <w:tc>
           <w:tcPr>
@@ -7962,7 +7868,7 @@
       </w:pPr>
     </w:p>
     <w:sectPr>
-      <w:footerReference w:type="default" r:id="rId12"/>
+      <w:footerReference w:type="default" r:id="rId10"/>
       <w:pgSz w:w="12240" w:h="15840"/>
       <w:pgMar w:top="1440" w:right="1440" w:bottom="1440" w:left="1440" w:header="708" w:footer="708" w:gutter="0"/>
       <w:pgNumType w:start="0"/>
@@ -8044,7 +7950,7 @@
                         <w:noProof/>
                         <w:color w:val="ED7D31" w:themeColor="accent2"/>
                       </w:rPr>
-                      <w:t>6</w:t>
+                      <w:t>2</w:t>
                     </w:r>
                     <w:r>
                       <w:rPr>
@@ -9780,7 +9686,7 @@
 </file>
 
 <file path=customXml/itemProps1.xml><?xml version="1.0" encoding="utf-8"?>
-<ds:datastoreItem xmlns:ds="http://schemas.openxmlformats.org/officeDocument/2006/customXml" ds:itemID="{FC602C1D-8FCA-4123-9DE7-6BC7D55FD9EB}">
+<ds:datastoreItem xmlns:ds="http://schemas.openxmlformats.org/officeDocument/2006/customXml" ds:itemID="{44AAED65-0432-41C9-8BE9-6F926DDE3D39}">
   <ds:schemaRefs>
     <ds:schemaRef ds:uri="http://schemas.openxmlformats.org/officeDocument/2006/bibliography"/>
   </ds:schemaRefs>

</xml_diff>

<commit_message>
Plan van aanpak Final 1.0
</commit_message>
<xml_diff>
--- a/Project3_Plan_van_aanpak.docx
+++ b/Project3_Plan_van_aanpak.docx
@@ -386,8 +386,6 @@
                         </w:rPr>
                         <w:t>6</w:t>
                       </w:r>
-                      <w:bookmarkStart w:id="0" w:name="_GoBack"/>
-                      <w:bookmarkEnd w:id="0"/>
                       <w:r>
                         <w:rPr>
                           <w:color w:val="0070C0"/>
@@ -1187,7 +1185,7 @@
           <w:sz w:val="36"/>
         </w:rPr>
       </w:pPr>
-      <w:bookmarkStart w:id="1" w:name="_Toc409540055"/>
+      <w:bookmarkStart w:id="0" w:name="_Toc409540055"/>
       <w:r>
         <w:rPr>
           <w:rFonts w:eastAsia="Calibri Light"/>
@@ -1205,7 +1203,7 @@
         </w:rPr>
         <w:t>Achtergronden</w:t>
       </w:r>
-      <w:bookmarkEnd w:id="1"/>
+      <w:bookmarkEnd w:id="0"/>
     </w:p>
     <w:p>
       <w:pPr>
@@ -1390,7 +1388,7 @@
           <w:sz w:val="36"/>
         </w:rPr>
       </w:pPr>
-      <w:bookmarkStart w:id="2" w:name="_Toc409540056"/>
+      <w:bookmarkStart w:id="1" w:name="_Toc409540056"/>
       <w:r>
         <w:rPr>
           <w:rFonts w:eastAsia="Calibri Light"/>
@@ -1407,7 +1405,7 @@
         </w:rPr>
         <w:t>Projectopdrachten</w:t>
       </w:r>
-      <w:bookmarkEnd w:id="2"/>
+      <w:bookmarkEnd w:id="1"/>
     </w:p>
     <w:p>
       <w:pPr>
@@ -1425,32 +1423,10 @@
           <w:numId w:val="6"/>
         </w:numPr>
       </w:pPr>
-      <w:bookmarkStart w:id="3" w:name="_Toc409540057"/>
-      <w:r>
-        <w:t>KANKER</w:t>
-      </w:r>
-    </w:p>
-    <w:p>
-      <w:pPr>
-        <w:pStyle w:val="NoSpacing"/>
-      </w:pPr>
-      <w:r>
-        <w:rPr>
-          <w:rFonts w:eastAsia="Calibri Light"/>
-          <w:color w:val="0070C0"/>
-          <w:sz w:val="36"/>
-        </w:rPr>
-        <w:t xml:space="preserve">Hoofdstuk 3: </w:t>
-      </w:r>
-      <w:r>
-        <w:rPr>
-          <w:rFonts w:eastAsia="Calibri Light"/>
-          <w:color w:val="0070C0"/>
-          <w:sz w:val="36"/>
-        </w:rPr>
-        <w:t>Projectactiviteiten</w:t>
-      </w:r>
-      <w:bookmarkEnd w:id="3"/>
+      <w:bookmarkStart w:id="2" w:name="_Toc409540057"/>
+      <w:r>
+        <w:t>Minimaliseer en maximaliseer optie weghalen</w:t>
+      </w:r>
     </w:p>
     <w:p>
       <w:pPr>
@@ -1461,14 +1437,13 @@
         </w:numPr>
       </w:pPr>
       <w:r>
-        <w:t>A</w:t>
-      </w:r>
-      <w:r>
-        <w:t>pplicatie</w:t>
-      </w:r>
-      <w:r>
-        <w:t xml:space="preserve"> “De Gokkers” maken</w:t>
-      </w:r>
+        <w:t xml:space="preserve">Hazen in plaats van </w:t>
+      </w:r>
+      <w:proofErr w:type="spellStart"/>
+      <w:r>
+        <w:t>honde</w:t>
+      </w:r>
+      <w:proofErr w:type="spellEnd"/>
     </w:p>
     <w:p>
       <w:pPr>
@@ -1479,7 +1454,7 @@
         </w:numPr>
       </w:pPr>
       <w:r>
-        <w:t>Als iets niet duidelijk is wordt hierover overlegt en/of een onderzoek naar gedaan.</w:t>
+        <w:t>Hazen van rechts naar links</w:t>
       </w:r>
     </w:p>
     <w:p>
@@ -1491,7 +1466,7 @@
         </w:numPr>
       </w:pPr>
       <w:r>
-        <w:t>Presentatie en voorbereiden</w:t>
+        <w:t>Er komt een backflip voor de winnende haas</w:t>
       </w:r>
     </w:p>
     <w:p>
@@ -1503,7 +1478,7 @@
         </w:numPr>
       </w:pPr>
       <w:r>
-        <w:t>Benodigde software</w:t>
+        <w:t>Run knop zoals knop op toetsenbord (in het Nederlands)</w:t>
       </w:r>
     </w:p>
     <w:p>
@@ -1515,414 +1490,652 @@
         </w:numPr>
       </w:pPr>
       <w:r>
-        <w:t>Plan van Aanpak</w:t>
-      </w:r>
-    </w:p>
-    <w:p>
-      <w:pPr>
-        <w:pStyle w:val="NoSpacing"/>
-      </w:pPr>
-    </w:p>
-    <w:p>
-      <w:pPr>
-        <w:pStyle w:val="NoSpacing"/>
-        <w:rPr>
-          <w:rFonts w:ascii="Calibri" w:eastAsia="Calibri" w:hAnsi="Calibri" w:cs="Calibri"/>
-        </w:rPr>
-      </w:pPr>
-      <w:r>
-        <w:rPr>
-          <w:rFonts w:ascii="Calibri" w:eastAsia="Calibri" w:hAnsi="Calibri" w:cs="Calibri"/>
-        </w:rPr>
-        <w:t>Inwinnen van informatie</w:t>
-      </w:r>
+        <w:t xml:space="preserve">Interface in het </w:t>
+      </w:r>
+      <w:proofErr w:type="spellStart"/>
       <w:proofErr w:type="gramStart"/>
       <w:r>
-        <w:rPr>
-          <w:rFonts w:ascii="Calibri" w:eastAsia="Calibri" w:hAnsi="Calibri" w:cs="Calibri"/>
-        </w:rPr>
-        <w:t>:</w:t>
-      </w:r>
-      <w:r>
-        <w:rPr>
-          <w:rFonts w:ascii="Calibri" w:eastAsia="Calibri" w:hAnsi="Calibri" w:cs="Calibri"/>
-        </w:rPr>
-        <w:br w:type="page"/>
-      </w:r>
+        <w:t>nederlands</w:t>
+      </w:r>
+      <w:proofErr w:type="spellEnd"/>
       <w:proofErr w:type="gramEnd"/>
     </w:p>
     <w:p>
       <w:pPr>
-        <w:pStyle w:val="Heading2"/>
+        <w:pStyle w:val="NoSpacing"/>
+      </w:pPr>
+      <w:r>
         <w:rPr>
           <w:rFonts w:eastAsia="Calibri Light"/>
           <w:color w:val="0070C0"/>
           <w:sz w:val="36"/>
         </w:rPr>
-      </w:pPr>
-      <w:bookmarkStart w:id="4" w:name="_Toc409540058"/>
+        <w:t xml:space="preserve">Hoofdstuk 3: </w:t>
+      </w:r>
       <w:r>
         <w:rPr>
           <w:rFonts w:eastAsia="Calibri Light"/>
           <w:color w:val="0070C0"/>
           <w:sz w:val="36"/>
         </w:rPr>
-        <w:lastRenderedPageBreak/>
-        <w:t xml:space="preserve">Hoofdstuk 4: </w:t>
-      </w:r>
-      <w:r>
+        <w:t>Projectactiviteiten</w:t>
+      </w:r>
+      <w:bookmarkEnd w:id="2"/>
+    </w:p>
+    <w:p>
+      <w:pPr>
+        <w:pStyle w:val="NoSpacing"/>
+        <w:numPr>
+          <w:ilvl w:val="0"/>
+          <w:numId w:val="6"/>
+        </w:numPr>
+      </w:pPr>
+      <w:r>
+        <w:t>A</w:t>
+      </w:r>
+      <w:r>
+        <w:t>pplicatie</w:t>
+      </w:r>
+      <w:r>
+        <w:t xml:space="preserve"> “De Gokkers” maken</w:t>
+      </w:r>
+    </w:p>
+    <w:p>
+      <w:pPr>
+        <w:pStyle w:val="NoSpacing"/>
+        <w:numPr>
+          <w:ilvl w:val="0"/>
+          <w:numId w:val="6"/>
+        </w:numPr>
+      </w:pPr>
+      <w:r>
+        <w:t>Als iets niet duidelijk is wordt hierover overlegt en/of een onderzoek naar gedaan.</w:t>
+      </w:r>
+    </w:p>
+    <w:p>
+      <w:pPr>
+        <w:pStyle w:val="NoSpacing"/>
+        <w:numPr>
+          <w:ilvl w:val="0"/>
+          <w:numId w:val="6"/>
+        </w:numPr>
+      </w:pPr>
+      <w:r>
+        <w:t>Presentatie en voorbereiden</w:t>
+      </w:r>
+    </w:p>
+    <w:p>
+      <w:pPr>
+        <w:pStyle w:val="NoSpacing"/>
+        <w:numPr>
+          <w:ilvl w:val="0"/>
+          <w:numId w:val="6"/>
+        </w:numPr>
+      </w:pPr>
+      <w:r>
+        <w:t>Benodigde software</w:t>
+      </w:r>
+    </w:p>
+    <w:p>
+      <w:pPr>
+        <w:pStyle w:val="NoSpacing"/>
+        <w:numPr>
+          <w:ilvl w:val="0"/>
+          <w:numId w:val="6"/>
+        </w:numPr>
+      </w:pPr>
+      <w:r>
+        <w:t>Plan van Aanpak</w:t>
+      </w:r>
+    </w:p>
+    <w:p>
+      <w:pPr>
+        <w:pStyle w:val="NoSpacing"/>
+      </w:pPr>
+    </w:p>
+    <w:p>
+      <w:pPr>
+        <w:pStyle w:val="NoSpacing"/>
+        <w:rPr>
+          <w:rFonts w:ascii="Calibri" w:eastAsia="Calibri" w:hAnsi="Calibri" w:cs="Calibri"/>
+        </w:rPr>
+      </w:pPr>
+      <w:r>
+        <w:rPr>
+          <w:rFonts w:ascii="Calibri" w:eastAsia="Calibri" w:hAnsi="Calibri" w:cs="Calibri"/>
+        </w:rPr>
+        <w:t>Inwinnen van informatie</w:t>
+      </w:r>
+      <w:proofErr w:type="gramStart"/>
+      <w:r>
+        <w:rPr>
+          <w:rFonts w:ascii="Calibri" w:eastAsia="Calibri" w:hAnsi="Calibri" w:cs="Calibri"/>
+        </w:rPr>
+        <w:t>:</w:t>
+      </w:r>
+      <w:r>
+        <w:rPr>
+          <w:rFonts w:ascii="Calibri" w:eastAsia="Calibri" w:hAnsi="Calibri" w:cs="Calibri"/>
+        </w:rPr>
+        <w:br/>
+        <w:t>Grotendeels</w:t>
+      </w:r>
+      <w:proofErr w:type="gramEnd"/>
+      <w:r>
+        <w:rPr>
+          <w:rFonts w:ascii="Calibri" w:eastAsia="Calibri" w:hAnsi="Calibri" w:cs="Calibri"/>
+        </w:rPr>
+        <w:t xml:space="preserve"> winnen we informatie in van documentatie, projectontwikkelaars en het internet.</w:t>
+      </w:r>
+    </w:p>
+    <w:p>
+      <w:pPr>
+        <w:pStyle w:val="NoSpacing"/>
+        <w:rPr>
+          <w:rFonts w:ascii="Calibri" w:eastAsia="Calibri" w:hAnsi="Calibri" w:cs="Calibri"/>
+        </w:rPr>
+      </w:pPr>
+    </w:p>
+    <w:p>
+      <w:pPr>
+        <w:pStyle w:val="NoSpacing"/>
+        <w:rPr>
+          <w:rFonts w:ascii="Calibri" w:eastAsia="Calibri" w:hAnsi="Calibri" w:cs="Calibri"/>
+        </w:rPr>
+      </w:pPr>
+    </w:p>
+    <w:p>
+      <w:pPr>
+        <w:pStyle w:val="NoSpacing"/>
+        <w:rPr>
+          <w:rFonts w:ascii="Calibri" w:eastAsia="Calibri" w:hAnsi="Calibri" w:cs="Calibri"/>
+        </w:rPr>
+      </w:pPr>
+    </w:p>
+    <w:p>
+      <w:pPr>
+        <w:pStyle w:val="NoSpacing"/>
+        <w:rPr>
+          <w:rFonts w:ascii="Calibri" w:eastAsia="Calibri" w:hAnsi="Calibri" w:cs="Calibri"/>
+        </w:rPr>
+      </w:pPr>
+    </w:p>
+    <w:p>
+      <w:pPr>
+        <w:pStyle w:val="NoSpacing"/>
+        <w:rPr>
+          <w:rFonts w:ascii="Calibri" w:eastAsia="Calibri" w:hAnsi="Calibri" w:cs="Calibri"/>
+        </w:rPr>
+      </w:pPr>
+    </w:p>
+    <w:p>
+      <w:pPr>
+        <w:pStyle w:val="NoSpacing"/>
+        <w:rPr>
+          <w:rFonts w:ascii="Calibri" w:eastAsia="Calibri" w:hAnsi="Calibri" w:cs="Calibri"/>
+        </w:rPr>
+      </w:pPr>
+    </w:p>
+    <w:p>
+      <w:pPr>
+        <w:pStyle w:val="NoSpacing"/>
+        <w:rPr>
+          <w:rFonts w:ascii="Calibri" w:eastAsia="Calibri" w:hAnsi="Calibri" w:cs="Calibri"/>
+        </w:rPr>
+      </w:pPr>
+    </w:p>
+    <w:p>
+      <w:pPr>
+        <w:pStyle w:val="NoSpacing"/>
+        <w:rPr>
+          <w:rFonts w:ascii="Calibri" w:eastAsia="Calibri" w:hAnsi="Calibri" w:cs="Calibri"/>
+        </w:rPr>
+      </w:pPr>
+    </w:p>
+    <w:p>
+      <w:pPr>
+        <w:pStyle w:val="NoSpacing"/>
+        <w:rPr>
+          <w:rFonts w:ascii="Calibri" w:eastAsia="Calibri" w:hAnsi="Calibri" w:cs="Calibri"/>
+        </w:rPr>
+      </w:pPr>
+    </w:p>
+    <w:p>
+      <w:pPr>
+        <w:pStyle w:val="NoSpacing"/>
+        <w:rPr>
+          <w:rFonts w:ascii="Calibri" w:eastAsia="Calibri" w:hAnsi="Calibri" w:cs="Calibri"/>
+        </w:rPr>
+      </w:pPr>
+    </w:p>
+    <w:p>
+      <w:pPr>
+        <w:pStyle w:val="NoSpacing"/>
+        <w:rPr>
+          <w:rFonts w:ascii="Calibri" w:eastAsia="Calibri" w:hAnsi="Calibri" w:cs="Calibri"/>
+        </w:rPr>
+      </w:pPr>
+    </w:p>
+    <w:p>
+      <w:pPr>
+        <w:pStyle w:val="NoSpacing"/>
+        <w:rPr>
+          <w:rFonts w:ascii="Calibri" w:eastAsia="Calibri" w:hAnsi="Calibri" w:cs="Calibri"/>
+        </w:rPr>
+      </w:pPr>
+    </w:p>
+    <w:p>
+      <w:pPr>
+        <w:pStyle w:val="NoSpacing"/>
+        <w:rPr>
+          <w:rFonts w:ascii="Calibri" w:eastAsia="Calibri" w:hAnsi="Calibri" w:cs="Calibri"/>
+        </w:rPr>
+      </w:pPr>
+    </w:p>
+    <w:p>
+      <w:pPr>
+        <w:pStyle w:val="NoSpacing"/>
+        <w:rPr>
+          <w:rFonts w:ascii="Calibri" w:eastAsia="Calibri" w:hAnsi="Calibri" w:cs="Calibri"/>
+        </w:rPr>
+      </w:pPr>
+    </w:p>
+    <w:p>
+      <w:pPr>
+        <w:pStyle w:val="NoSpacing"/>
+        <w:rPr>
+          <w:rFonts w:ascii="Calibri" w:eastAsia="Calibri" w:hAnsi="Calibri" w:cs="Calibri"/>
+        </w:rPr>
+      </w:pPr>
+    </w:p>
+    <w:p>
+      <w:pPr>
+        <w:pStyle w:val="NoSpacing"/>
+        <w:rPr>
+          <w:rFonts w:ascii="Calibri" w:eastAsia="Calibri" w:hAnsi="Calibri" w:cs="Calibri"/>
+        </w:rPr>
+      </w:pPr>
+    </w:p>
+    <w:p>
+      <w:pPr>
+        <w:pStyle w:val="NoSpacing"/>
+        <w:rPr>
+          <w:rFonts w:ascii="Calibri" w:eastAsia="Calibri" w:hAnsi="Calibri" w:cs="Calibri"/>
+        </w:rPr>
+      </w:pPr>
+    </w:p>
+    <w:p>
+      <w:pPr>
+        <w:pStyle w:val="Heading2"/>
         <w:rPr>
           <w:rFonts w:eastAsia="Calibri Light"/>
           <w:color w:val="0070C0"/>
           <w:sz w:val="36"/>
         </w:rPr>
-        <w:t>Projectgrenzen</w:t>
-      </w:r>
-      <w:bookmarkEnd w:id="4"/>
-    </w:p>
-    <w:p>
-      <w:pPr>
-        <w:pStyle w:val="NoSpacing"/>
-        <w:rPr>
-          <w:rFonts w:ascii="Calibri" w:eastAsia="Calibri" w:hAnsi="Calibri" w:cs="Calibri"/>
-        </w:rPr>
-      </w:pPr>
-      <w:r>
-        <w:rPr>
-          <w:rFonts w:ascii="Calibri" w:eastAsia="Calibri" w:hAnsi="Calibri" w:cs="Calibri"/>
-          <w:b/>
-          <w:bCs/>
-        </w:rPr>
-        <w:t>Begin datum:</w:t>
-      </w:r>
-      <w:r>
-        <w:rPr>
-          <w:rFonts w:ascii="Calibri" w:eastAsia="Calibri" w:hAnsi="Calibri" w:cs="Calibri"/>
-        </w:rPr>
-        <w:t xml:space="preserve"> 16-12-2014</w:t>
-      </w:r>
-    </w:p>
-    <w:p>
-      <w:pPr>
-        <w:pStyle w:val="NoSpacing"/>
-        <w:rPr>
-          <w:rFonts w:ascii="Calibri" w:eastAsia="Calibri" w:hAnsi="Calibri" w:cs="Calibri"/>
-        </w:rPr>
-      </w:pPr>
-      <w:r>
-        <w:rPr>
-          <w:rFonts w:ascii="Calibri" w:eastAsia="Calibri" w:hAnsi="Calibri" w:cs="Calibri"/>
-          <w:b/>
-          <w:bCs/>
-        </w:rPr>
-        <w:t>Eind datum:</w:t>
-      </w:r>
-      <w:r>
-        <w:rPr>
-          <w:rFonts w:ascii="Calibri" w:eastAsia="Calibri" w:hAnsi="Calibri" w:cs="Calibri"/>
-        </w:rPr>
-        <w:t xml:space="preserve"> 23-1-2015</w:t>
-      </w:r>
-    </w:p>
-    <w:p>
-      <w:pPr>
-        <w:pStyle w:val="NoSpacing"/>
-        <w:rPr>
-          <w:rFonts w:ascii="Calibri" w:eastAsia="Calibri" w:hAnsi="Calibri" w:cs="Calibri"/>
-        </w:rPr>
-      </w:pPr>
-      <w:r>
-        <w:rPr>
-          <w:rFonts w:ascii="Calibri" w:eastAsia="Calibri" w:hAnsi="Calibri" w:cs="Calibri"/>
-          <w:b/>
-          <w:bCs/>
-        </w:rPr>
-        <w:t>Budget:</w:t>
-      </w:r>
-      <w:r>
-        <w:rPr>
-          <w:rFonts w:ascii="Calibri" w:eastAsia="Calibri" w:hAnsi="Calibri" w:cs="Calibri"/>
-        </w:rPr>
-        <w:t xml:space="preserve"> Niet van toepassing</w:t>
-      </w:r>
-    </w:p>
-    <w:p>
-      <w:pPr>
-        <w:pStyle w:val="NoSpacing"/>
-        <w:rPr>
-          <w:rFonts w:ascii="Calibri" w:eastAsia="Calibri" w:hAnsi="Calibri" w:cs="Calibri"/>
-        </w:rPr>
-      </w:pPr>
-      <w:r>
-        <w:rPr>
-          <w:rFonts w:ascii="Calibri" w:eastAsia="Calibri" w:hAnsi="Calibri" w:cs="Calibri"/>
-          <w:b/>
-          <w:bCs/>
-        </w:rPr>
-        <w:t>Voorwaarden:</w:t>
-      </w:r>
-      <w:r>
-        <w:rPr>
-          <w:rFonts w:ascii="Calibri" w:eastAsia="Calibri" w:hAnsi="Calibri" w:cs="Calibri"/>
-        </w:rPr>
-        <w:t xml:space="preserve"> Verhindering of afwezigheid zo snel mogelijk doorgeven aan de groep.</w:t>
-      </w:r>
-      <w:r>
-        <w:rPr>
-          <w:rFonts w:ascii="Calibri" w:eastAsia="Calibri" w:hAnsi="Calibri" w:cs="Calibri"/>
-        </w:rPr>
-        <w:t xml:space="preserve"> De juiste software geïnstalleerd hebben (</w:t>
-      </w:r>
-      <w:r>
-        <w:rPr>
-          <w:rFonts w:ascii="Calibri" w:eastAsia="Calibri" w:hAnsi="Calibri" w:cs="Calibri"/>
-        </w:rPr>
-        <w:t xml:space="preserve">Microsoft Visual Studio 2012 Ultimate, </w:t>
-      </w:r>
-      <w:r>
-        <w:rPr>
-          <w:rFonts w:ascii="Calibri" w:eastAsia="Calibri" w:hAnsi="Calibri" w:cs="Calibri"/>
-        </w:rPr>
-        <w:t xml:space="preserve">Microsoft Visio, Microsoft Project en </w:t>
-      </w:r>
-      <w:proofErr w:type="spellStart"/>
-      <w:r>
-        <w:rPr>
-          <w:rFonts w:ascii="Calibri" w:eastAsia="Calibri" w:hAnsi="Calibri" w:cs="Calibri"/>
-        </w:rPr>
-        <w:t>GitHub</w:t>
-      </w:r>
-      <w:proofErr w:type="spellEnd"/>
-      <w:r>
-        <w:rPr>
-          <w:rFonts w:ascii="Calibri" w:eastAsia="Calibri" w:hAnsi="Calibri" w:cs="Calibri"/>
-        </w:rPr>
-        <w:t>)</w:t>
-      </w:r>
-    </w:p>
-    <w:p>
-      <w:pPr>
-        <w:pStyle w:val="NoSpacing"/>
-        <w:rPr>
-          <w:rFonts w:ascii="Calibri" w:eastAsia="Calibri" w:hAnsi="Calibri" w:cs="Calibri"/>
-          <w:b/>
-          <w:bCs/>
-        </w:rPr>
-      </w:pPr>
-    </w:p>
-    <w:p>
-      <w:pPr>
-        <w:pStyle w:val="NoSpacing"/>
-        <w:rPr>
-          <w:rFonts w:ascii="Calibri" w:eastAsia="Calibri" w:hAnsi="Calibri" w:cs="Calibri"/>
-          <w:b/>
-          <w:bCs/>
-        </w:rPr>
-      </w:pPr>
-      <w:r>
-        <w:rPr>
-          <w:rFonts w:ascii="Calibri" w:eastAsia="Calibri" w:hAnsi="Calibri" w:cs="Calibri"/>
-          <w:b/>
-          <w:bCs/>
-        </w:rPr>
-        <w:t>Lengte</w:t>
-      </w:r>
-    </w:p>
-    <w:p>
-      <w:pPr>
-        <w:pStyle w:val="NoSpacing"/>
-        <w:rPr>
-          <w:rFonts w:ascii="Calibri" w:eastAsia="Calibri" w:hAnsi="Calibri" w:cs="Calibri"/>
-          <w:bCs/>
-        </w:rPr>
-      </w:pPr>
-      <w:r>
-        <w:rPr>
-          <w:rFonts w:ascii="Calibri" w:eastAsia="Calibri" w:hAnsi="Calibri" w:cs="Calibri"/>
-          <w:b/>
-          <w:bCs/>
-        </w:rPr>
-        <w:t xml:space="preserve">Op tijd </w:t>
-      </w:r>
-      <w:proofErr w:type="gramStart"/>
-      <w:r>
-        <w:rPr>
-          <w:rFonts w:ascii="Calibri" w:eastAsia="Calibri" w:hAnsi="Calibri" w:cs="Calibri"/>
-          <w:b/>
-          <w:bCs/>
-        </w:rPr>
-        <w:t xml:space="preserve">beginnen: </w:t>
-      </w:r>
-      <w:r>
-        <w:rPr>
-          <w:rFonts w:ascii="Calibri" w:eastAsia="Calibri" w:hAnsi="Calibri" w:cs="Calibri"/>
-          <w:bCs/>
-        </w:rPr>
-        <w:t xml:space="preserve"> </w:t>
-      </w:r>
-      <w:proofErr w:type="gramEnd"/>
-      <w:r>
-        <w:rPr>
-          <w:rFonts w:ascii="Calibri" w:eastAsia="Calibri" w:hAnsi="Calibri" w:cs="Calibri"/>
-          <w:bCs/>
-        </w:rPr>
-        <w:t>Door op</w:t>
-      </w:r>
-      <w:r>
-        <w:rPr>
-          <w:rFonts w:ascii="Calibri" w:eastAsia="Calibri" w:hAnsi="Calibri" w:cs="Calibri"/>
-          <w:bCs/>
-        </w:rPr>
-        <w:t xml:space="preserve"> tijd</w:t>
-      </w:r>
-      <w:r>
-        <w:rPr>
-          <w:rFonts w:ascii="Calibri" w:eastAsia="Calibri" w:hAnsi="Calibri" w:cs="Calibri"/>
-          <w:bCs/>
-        </w:rPr>
-        <w:t xml:space="preserve"> te beginnen hebben we meer tijd over om het programma te verbeteren, gebruiksvriendelijker maken, </w:t>
-      </w:r>
-      <w:r>
-        <w:rPr>
-          <w:rFonts w:ascii="Calibri" w:eastAsia="Calibri" w:hAnsi="Calibri" w:cs="Calibri"/>
-          <w:bCs/>
-        </w:rPr>
-        <w:t>details toevoegen en/of onderzoek(en) doen om meer duidelijkheid te krijgen.</w:t>
-      </w:r>
-    </w:p>
-    <w:p>
-      <w:pPr>
-        <w:pStyle w:val="NoSpacing"/>
-        <w:rPr>
-          <w:rFonts w:ascii="Calibri" w:eastAsia="Calibri" w:hAnsi="Calibri" w:cs="Calibri"/>
-          <w:b/>
-          <w:bCs/>
-        </w:rPr>
-      </w:pPr>
-      <w:r>
-        <w:rPr>
-          <w:rFonts w:ascii="Calibri" w:eastAsia="Calibri" w:hAnsi="Calibri" w:cs="Calibri"/>
-          <w:b/>
-          <w:bCs/>
-        </w:rPr>
-        <w:t>Op tijd eindigen:</w:t>
-      </w:r>
-      <w:r>
-        <w:rPr>
-          <w:rFonts w:ascii="Calibri" w:eastAsia="Calibri" w:hAnsi="Calibri" w:cs="Calibri"/>
-          <w:bCs/>
-        </w:rPr>
-        <w:t xml:space="preserve"> </w:t>
-      </w:r>
-      <w:r>
-        <w:rPr>
-          <w:rFonts w:ascii="Calibri" w:eastAsia="Calibri" w:hAnsi="Calibri" w:cs="Calibri"/>
-          <w:bCs/>
-        </w:rPr>
-        <w:t>Door op tijd te eindigen hebben we meer tijd over om het programma te controleren op fouten, netter uit laten zien en/of gebruiksvriendelijker maken.</w:t>
-      </w:r>
-    </w:p>
-    <w:p>
-      <w:pPr>
-        <w:pStyle w:val="NoSpacing"/>
-        <w:rPr>
-          <w:rFonts w:ascii="Calibri" w:eastAsia="Calibri" w:hAnsi="Calibri" w:cs="Calibri"/>
-        </w:rPr>
-      </w:pPr>
-    </w:p>
-    <w:p>
-      <w:pPr>
-        <w:pStyle w:val="NoSpacing"/>
-        <w:rPr>
-          <w:rFonts w:ascii="Calibri" w:eastAsia="Calibri" w:hAnsi="Calibri" w:cs="Calibri"/>
-          <w:b/>
-        </w:rPr>
-      </w:pPr>
-      <w:r>
-        <w:rPr>
-          <w:rFonts w:ascii="Calibri" w:eastAsia="Calibri" w:hAnsi="Calibri" w:cs="Calibri"/>
-          <w:b/>
-        </w:rPr>
-        <w:t>Breedte</w:t>
-      </w:r>
-    </w:p>
-    <w:p>
-      <w:pPr>
-        <w:pStyle w:val="NoSpacing"/>
-        <w:rPr>
-          <w:rFonts w:ascii="Calibri" w:eastAsia="Calibri" w:hAnsi="Calibri" w:cs="Calibri"/>
-        </w:rPr>
-      </w:pPr>
-      <w:r>
-        <w:rPr>
-          <w:rFonts w:ascii="Calibri" w:eastAsia="Calibri" w:hAnsi="Calibri" w:cs="Calibri"/>
-          <w:b/>
-        </w:rPr>
-        <w:t xml:space="preserve">Te laat beginnen: </w:t>
-      </w:r>
-      <w:r>
-        <w:rPr>
-          <w:rFonts w:ascii="Calibri" w:eastAsia="Calibri" w:hAnsi="Calibri" w:cs="Calibri"/>
-        </w:rPr>
-        <w:t>Door te laat te beginnen kan het zijn dat we later in het project tegen problemen oplopen, in tijdsnood en/of niet aan de afspraken hebben gehouden.</w:t>
-      </w:r>
-    </w:p>
-    <w:p>
-      <w:pPr>
-        <w:pStyle w:val="NoSpacing"/>
-      </w:pPr>
-      <w:r>
-        <w:rPr>
-          <w:rFonts w:ascii="Calibri" w:eastAsia="Calibri" w:hAnsi="Calibri" w:cs="Calibri"/>
-          <w:b/>
-        </w:rPr>
-        <w:t xml:space="preserve">Te laat eindigen: </w:t>
-      </w:r>
-      <w:r>
-        <w:rPr>
-          <w:rFonts w:ascii="Calibri" w:eastAsia="Calibri" w:hAnsi="Calibri" w:cs="Calibri"/>
-        </w:rPr>
-        <w:t xml:space="preserve">Door te laat eindigen is het dat we niet aan de afspraken hebben gehouden en dat we </w:t>
-      </w:r>
-      <w:r>
-        <w:rPr>
-          <w:rFonts w:ascii="Calibri" w:eastAsia="Calibri" w:hAnsi="Calibri" w:cs="Calibri"/>
-        </w:rPr>
-        <w:t>bepaalde dingen anders hadden moeten aanpakken.</w:t>
-      </w:r>
-    </w:p>
-    <w:p>
-      <w:pPr>
-        <w:pStyle w:val="NoSpacing"/>
-      </w:pPr>
-    </w:p>
-    <w:p>
-      <w:pPr>
-        <w:pStyle w:val="Heading2"/>
+      </w:pPr>
+      <w:bookmarkStart w:id="3" w:name="_Toc409540058"/>
+      <w:r>
         <w:rPr>
           <w:rFonts w:eastAsia="Calibri Light"/>
           <w:color w:val="0070C0"/>
           <w:sz w:val="36"/>
         </w:rPr>
-      </w:pPr>
-      <w:bookmarkStart w:id="5" w:name="_Toc409540059"/>
+        <w:lastRenderedPageBreak/>
+        <w:t xml:space="preserve">Hoofdstuk 4: </w:t>
+      </w:r>
       <w:r>
         <w:rPr>
           <w:rFonts w:eastAsia="Calibri Light"/>
           <w:color w:val="0070C0"/>
           <w:sz w:val="36"/>
         </w:rPr>
-        <w:t xml:space="preserve">Hoofdstuk 5: </w:t>
-      </w:r>
-      <w:r>
+        <w:t>Projectgrenzen</w:t>
+      </w:r>
+      <w:bookmarkEnd w:id="3"/>
+    </w:p>
+    <w:p>
+      <w:pPr>
+        <w:pStyle w:val="NoSpacing"/>
+        <w:rPr>
+          <w:rFonts w:ascii="Calibri" w:eastAsia="Calibri" w:hAnsi="Calibri" w:cs="Calibri"/>
+        </w:rPr>
+      </w:pPr>
+      <w:r>
+        <w:rPr>
+          <w:rFonts w:ascii="Calibri" w:eastAsia="Calibri" w:hAnsi="Calibri" w:cs="Calibri"/>
+          <w:b/>
+          <w:bCs/>
+        </w:rPr>
+        <w:t>Begin datum:</w:t>
+      </w:r>
+      <w:r>
+        <w:rPr>
+          <w:rFonts w:ascii="Calibri" w:eastAsia="Calibri" w:hAnsi="Calibri" w:cs="Calibri"/>
+        </w:rPr>
+        <w:t xml:space="preserve"> 16-12-2014</w:t>
+      </w:r>
+    </w:p>
+    <w:p>
+      <w:pPr>
+        <w:pStyle w:val="NoSpacing"/>
+        <w:rPr>
+          <w:rFonts w:ascii="Calibri" w:eastAsia="Calibri" w:hAnsi="Calibri" w:cs="Calibri"/>
+        </w:rPr>
+      </w:pPr>
+      <w:r>
+        <w:rPr>
+          <w:rFonts w:ascii="Calibri" w:eastAsia="Calibri" w:hAnsi="Calibri" w:cs="Calibri"/>
+          <w:b/>
+          <w:bCs/>
+        </w:rPr>
+        <w:t>Eind datum:</w:t>
+      </w:r>
+      <w:r>
+        <w:rPr>
+          <w:rFonts w:ascii="Calibri" w:eastAsia="Calibri" w:hAnsi="Calibri" w:cs="Calibri"/>
+        </w:rPr>
+        <w:t xml:space="preserve"> 23-1-2015</w:t>
+      </w:r>
+    </w:p>
+    <w:p>
+      <w:pPr>
+        <w:pStyle w:val="NoSpacing"/>
+        <w:rPr>
+          <w:rFonts w:ascii="Calibri" w:eastAsia="Calibri" w:hAnsi="Calibri" w:cs="Calibri"/>
+        </w:rPr>
+      </w:pPr>
+      <w:r>
+        <w:rPr>
+          <w:rFonts w:ascii="Calibri" w:eastAsia="Calibri" w:hAnsi="Calibri" w:cs="Calibri"/>
+          <w:b/>
+          <w:bCs/>
+        </w:rPr>
+        <w:t>Budget:</w:t>
+      </w:r>
+      <w:r>
+        <w:rPr>
+          <w:rFonts w:ascii="Calibri" w:eastAsia="Calibri" w:hAnsi="Calibri" w:cs="Calibri"/>
+        </w:rPr>
+        <w:t xml:space="preserve"> Niet van toepassing</w:t>
+      </w:r>
+    </w:p>
+    <w:p>
+      <w:pPr>
+        <w:pStyle w:val="NoSpacing"/>
+        <w:rPr>
+          <w:rFonts w:ascii="Calibri" w:eastAsia="Calibri" w:hAnsi="Calibri" w:cs="Calibri"/>
+        </w:rPr>
+      </w:pPr>
+      <w:r>
+        <w:rPr>
+          <w:rFonts w:ascii="Calibri" w:eastAsia="Calibri" w:hAnsi="Calibri" w:cs="Calibri"/>
+          <w:b/>
+          <w:bCs/>
+        </w:rPr>
+        <w:t>Voorwaarden:</w:t>
+      </w:r>
+      <w:r>
+        <w:rPr>
+          <w:rFonts w:ascii="Calibri" w:eastAsia="Calibri" w:hAnsi="Calibri" w:cs="Calibri"/>
+        </w:rPr>
+        <w:t xml:space="preserve"> Verhindering of afwezigheid zo snel mogelijk doorgeven aan de groep.</w:t>
+      </w:r>
+      <w:r>
+        <w:rPr>
+          <w:rFonts w:ascii="Calibri" w:eastAsia="Calibri" w:hAnsi="Calibri" w:cs="Calibri"/>
+        </w:rPr>
+        <w:t xml:space="preserve"> De juiste software geïnstalleerd hebben (</w:t>
+      </w:r>
+      <w:r>
+        <w:rPr>
+          <w:rFonts w:ascii="Calibri" w:eastAsia="Calibri" w:hAnsi="Calibri" w:cs="Calibri"/>
+        </w:rPr>
+        <w:t xml:space="preserve">Microsoft Visual Studio 2012 Ultimate, </w:t>
+      </w:r>
+      <w:r>
+        <w:rPr>
+          <w:rFonts w:ascii="Calibri" w:eastAsia="Calibri" w:hAnsi="Calibri" w:cs="Calibri"/>
+        </w:rPr>
+        <w:t xml:space="preserve">Microsoft Visio, Microsoft Project en </w:t>
+      </w:r>
+      <w:proofErr w:type="spellStart"/>
+      <w:r>
+        <w:rPr>
+          <w:rFonts w:ascii="Calibri" w:eastAsia="Calibri" w:hAnsi="Calibri" w:cs="Calibri"/>
+        </w:rPr>
+        <w:t>GitHub</w:t>
+      </w:r>
+      <w:proofErr w:type="spellEnd"/>
+      <w:r>
+        <w:rPr>
+          <w:rFonts w:ascii="Calibri" w:eastAsia="Calibri" w:hAnsi="Calibri" w:cs="Calibri"/>
+        </w:rPr>
+        <w:t>)</w:t>
+      </w:r>
+    </w:p>
+    <w:p>
+      <w:pPr>
+        <w:pStyle w:val="NoSpacing"/>
+        <w:rPr>
+          <w:rFonts w:ascii="Calibri" w:eastAsia="Calibri" w:hAnsi="Calibri" w:cs="Calibri"/>
+          <w:b/>
+          <w:bCs/>
+        </w:rPr>
+      </w:pPr>
+    </w:p>
+    <w:p>
+      <w:pPr>
+        <w:pStyle w:val="NoSpacing"/>
+        <w:rPr>
+          <w:rFonts w:ascii="Calibri" w:eastAsia="Calibri" w:hAnsi="Calibri" w:cs="Calibri"/>
+          <w:b/>
+          <w:bCs/>
+        </w:rPr>
+      </w:pPr>
+      <w:r>
+        <w:rPr>
+          <w:rFonts w:ascii="Calibri" w:eastAsia="Calibri" w:hAnsi="Calibri" w:cs="Calibri"/>
+          <w:b/>
+          <w:bCs/>
+        </w:rPr>
+        <w:t>Lengte</w:t>
+      </w:r>
+    </w:p>
+    <w:p>
+      <w:pPr>
+        <w:pStyle w:val="NoSpacing"/>
+        <w:rPr>
+          <w:rFonts w:ascii="Calibri" w:eastAsia="Calibri" w:hAnsi="Calibri" w:cs="Calibri"/>
+          <w:bCs/>
+        </w:rPr>
+      </w:pPr>
+      <w:r>
+        <w:rPr>
+          <w:rFonts w:ascii="Calibri" w:eastAsia="Calibri" w:hAnsi="Calibri" w:cs="Calibri"/>
+          <w:b/>
+          <w:bCs/>
+        </w:rPr>
+        <w:t xml:space="preserve">Op tijd </w:t>
+      </w:r>
+      <w:proofErr w:type="gramStart"/>
+      <w:r>
+        <w:rPr>
+          <w:rFonts w:ascii="Calibri" w:eastAsia="Calibri" w:hAnsi="Calibri" w:cs="Calibri"/>
+          <w:b/>
+          <w:bCs/>
+        </w:rPr>
+        <w:t xml:space="preserve">beginnen: </w:t>
+      </w:r>
+      <w:r>
+        <w:rPr>
+          <w:rFonts w:ascii="Calibri" w:eastAsia="Calibri" w:hAnsi="Calibri" w:cs="Calibri"/>
+          <w:bCs/>
+        </w:rPr>
+        <w:t xml:space="preserve"> </w:t>
+      </w:r>
+      <w:proofErr w:type="gramEnd"/>
+      <w:r>
+        <w:rPr>
+          <w:rFonts w:ascii="Calibri" w:eastAsia="Calibri" w:hAnsi="Calibri" w:cs="Calibri"/>
+          <w:bCs/>
+        </w:rPr>
+        <w:t>Door op</w:t>
+      </w:r>
+      <w:r>
+        <w:rPr>
+          <w:rFonts w:ascii="Calibri" w:eastAsia="Calibri" w:hAnsi="Calibri" w:cs="Calibri"/>
+          <w:bCs/>
+        </w:rPr>
+        <w:t xml:space="preserve"> tijd</w:t>
+      </w:r>
+      <w:r>
+        <w:rPr>
+          <w:rFonts w:ascii="Calibri" w:eastAsia="Calibri" w:hAnsi="Calibri" w:cs="Calibri"/>
+          <w:bCs/>
+        </w:rPr>
+        <w:t xml:space="preserve"> te beginnen hebben we meer tijd over om het programma te verbeteren, gebruiksvriendelijker maken, </w:t>
+      </w:r>
+      <w:r>
+        <w:rPr>
+          <w:rFonts w:ascii="Calibri" w:eastAsia="Calibri" w:hAnsi="Calibri" w:cs="Calibri"/>
+          <w:bCs/>
+        </w:rPr>
+        <w:t>details toevoegen en/of onderzoek(en) doen om meer duidelijkheid te krijgen.</w:t>
+      </w:r>
+    </w:p>
+    <w:p>
+      <w:pPr>
+        <w:pStyle w:val="NoSpacing"/>
+        <w:rPr>
+          <w:rFonts w:ascii="Calibri" w:eastAsia="Calibri" w:hAnsi="Calibri" w:cs="Calibri"/>
+          <w:b/>
+          <w:bCs/>
+        </w:rPr>
+      </w:pPr>
+      <w:r>
+        <w:rPr>
+          <w:rFonts w:ascii="Calibri" w:eastAsia="Calibri" w:hAnsi="Calibri" w:cs="Calibri"/>
+          <w:b/>
+          <w:bCs/>
+        </w:rPr>
+        <w:t>Op tijd eindigen:</w:t>
+      </w:r>
+      <w:r>
+        <w:rPr>
+          <w:rFonts w:ascii="Calibri" w:eastAsia="Calibri" w:hAnsi="Calibri" w:cs="Calibri"/>
+          <w:bCs/>
+        </w:rPr>
+        <w:t xml:space="preserve"> </w:t>
+      </w:r>
+      <w:r>
+        <w:rPr>
+          <w:rFonts w:ascii="Calibri" w:eastAsia="Calibri" w:hAnsi="Calibri" w:cs="Calibri"/>
+          <w:bCs/>
+        </w:rPr>
+        <w:t>Door op tijd te eindigen hebben we meer tijd over om het programma te controleren op fouten, netter uit laten zien en/of gebruiksvriendelijker maken.</w:t>
+      </w:r>
+    </w:p>
+    <w:p>
+      <w:pPr>
+        <w:pStyle w:val="NoSpacing"/>
+        <w:rPr>
+          <w:rFonts w:ascii="Calibri" w:eastAsia="Calibri" w:hAnsi="Calibri" w:cs="Calibri"/>
+        </w:rPr>
+      </w:pPr>
+    </w:p>
+    <w:p>
+      <w:pPr>
+        <w:pStyle w:val="NoSpacing"/>
+        <w:rPr>
+          <w:rFonts w:ascii="Calibri" w:eastAsia="Calibri" w:hAnsi="Calibri" w:cs="Calibri"/>
+          <w:b/>
+        </w:rPr>
+      </w:pPr>
+      <w:r>
+        <w:rPr>
+          <w:rFonts w:ascii="Calibri" w:eastAsia="Calibri" w:hAnsi="Calibri" w:cs="Calibri"/>
+          <w:b/>
+        </w:rPr>
+        <w:t>Breedte</w:t>
+      </w:r>
+    </w:p>
+    <w:p>
+      <w:pPr>
+        <w:pStyle w:val="NoSpacing"/>
+        <w:rPr>
+          <w:rFonts w:ascii="Calibri" w:eastAsia="Calibri" w:hAnsi="Calibri" w:cs="Calibri"/>
+        </w:rPr>
+      </w:pPr>
+      <w:r>
+        <w:rPr>
+          <w:rFonts w:ascii="Calibri" w:eastAsia="Calibri" w:hAnsi="Calibri" w:cs="Calibri"/>
+          <w:b/>
+        </w:rPr>
+        <w:t xml:space="preserve">Te laat beginnen: </w:t>
+      </w:r>
+      <w:r>
+        <w:rPr>
+          <w:rFonts w:ascii="Calibri" w:eastAsia="Calibri" w:hAnsi="Calibri" w:cs="Calibri"/>
+        </w:rPr>
+        <w:t>Door te laat te beginnen kan het zijn dat we later in het project tegen problemen oplopen, in tijdsnood en/of niet aan de afspraken hebben gehouden.</w:t>
+      </w:r>
+    </w:p>
+    <w:p>
+      <w:pPr>
+        <w:pStyle w:val="NoSpacing"/>
+      </w:pPr>
+      <w:r>
+        <w:rPr>
+          <w:rFonts w:ascii="Calibri" w:eastAsia="Calibri" w:hAnsi="Calibri" w:cs="Calibri"/>
+          <w:b/>
+        </w:rPr>
+        <w:t xml:space="preserve">Te laat eindigen: </w:t>
+      </w:r>
+      <w:r>
+        <w:rPr>
+          <w:rFonts w:ascii="Calibri" w:eastAsia="Calibri" w:hAnsi="Calibri" w:cs="Calibri"/>
+        </w:rPr>
+        <w:t xml:space="preserve">Door te laat eindigen is het dat we niet aan de afspraken hebben gehouden en dat we </w:t>
+      </w:r>
+      <w:r>
+        <w:rPr>
+          <w:rFonts w:ascii="Calibri" w:eastAsia="Calibri" w:hAnsi="Calibri" w:cs="Calibri"/>
+        </w:rPr>
+        <w:t>bepaalde dingen anders hadden moeten aanpakken.</w:t>
+      </w:r>
+    </w:p>
+    <w:p>
+      <w:pPr>
+        <w:pStyle w:val="NoSpacing"/>
+      </w:pPr>
+    </w:p>
+    <w:p>
+      <w:pPr>
+        <w:pStyle w:val="Heading2"/>
         <w:rPr>
           <w:rFonts w:eastAsia="Calibri Light"/>
           <w:color w:val="0070C0"/>
           <w:sz w:val="36"/>
         </w:rPr>
+      </w:pPr>
+      <w:bookmarkStart w:id="4" w:name="_Toc409540059"/>
+      <w:r>
+        <w:rPr>
+          <w:rFonts w:eastAsia="Calibri Light"/>
+          <w:color w:val="0070C0"/>
+          <w:sz w:val="36"/>
+        </w:rPr>
+        <w:t xml:space="preserve">Hoofdstuk 5: </w:t>
+      </w:r>
+      <w:r>
+        <w:rPr>
+          <w:rFonts w:eastAsia="Calibri Light"/>
+          <w:color w:val="0070C0"/>
+          <w:sz w:val="36"/>
+        </w:rPr>
         <w:t>Producten</w:t>
       </w:r>
-      <w:bookmarkEnd w:id="5"/>
+      <w:bookmarkEnd w:id="4"/>
     </w:p>
     <w:p>
       <w:pPr>
@@ -2011,63 +2224,7 @@
         <w:rPr>
           <w:rFonts w:ascii="Calibri" w:eastAsia="Calibri" w:hAnsi="Calibri" w:cs="Calibri"/>
         </w:rPr>
-        <w:t xml:space="preserve">Stroomschema voor de applicatie met een </w:t>
-      </w:r>
-      <w:proofErr w:type="spellStart"/>
-      <w:r>
-        <w:rPr>
-          <w:rFonts w:ascii="Calibri" w:eastAsia="Calibri" w:hAnsi="Calibri" w:cs="Calibri"/>
-        </w:rPr>
-        <w:t>for</w:t>
-      </w:r>
-      <w:proofErr w:type="spellEnd"/>
-      <w:r>
-        <w:rPr>
-          <w:rFonts w:ascii="Calibri" w:eastAsia="Calibri" w:hAnsi="Calibri" w:cs="Calibri"/>
-        </w:rPr>
-        <w:t>-loop</w:t>
-      </w:r>
-    </w:p>
-    <w:p>
-      <w:pPr>
-        <w:pStyle w:val="NoSpacing"/>
-        <w:numPr>
-          <w:ilvl w:val="0"/>
-          <w:numId w:val="5"/>
-        </w:numPr>
-        <w:rPr>
-          <w:rFonts w:ascii="Calibri" w:eastAsia="Calibri" w:hAnsi="Calibri" w:cs="Calibri"/>
-        </w:rPr>
-      </w:pPr>
-      <w:r>
-        <w:rPr>
-          <w:rFonts w:ascii="Calibri" w:eastAsia="Calibri" w:hAnsi="Calibri" w:cs="Calibri"/>
-        </w:rPr>
-        <w:t>Stroomschema voor de applicatie</w:t>
-      </w:r>
-      <w:r>
-        <w:t xml:space="preserve"> </w:t>
-      </w:r>
-      <w:r>
-        <w:t>met wiskundige functie</w:t>
-      </w:r>
-    </w:p>
-    <w:p>
-      <w:pPr>
-        <w:pStyle w:val="NoSpacing"/>
-        <w:numPr>
-          <w:ilvl w:val="0"/>
-          <w:numId w:val="5"/>
-        </w:numPr>
-        <w:rPr>
-          <w:rFonts w:ascii="Calibri" w:eastAsia="Calibri" w:hAnsi="Calibri" w:cs="Calibri"/>
-        </w:rPr>
-      </w:pPr>
-      <w:r>
-        <w:rPr>
-          <w:rFonts w:ascii="Calibri" w:eastAsia="Calibri" w:hAnsi="Calibri" w:cs="Calibri"/>
-        </w:rPr>
-        <w:t>Werkende applicaties van de Torens van Hanoi met verschillende algoritmes en mogelijkheden</w:t>
+        <w:t xml:space="preserve">Werkende applicaties </w:t>
       </w:r>
     </w:p>
     <w:p>
@@ -2087,7 +2244,7 @@
           <w:sz w:val="36"/>
         </w:rPr>
       </w:pPr>
-      <w:bookmarkStart w:id="6" w:name="_Toc409540060"/>
+      <w:bookmarkStart w:id="5" w:name="_Toc409540060"/>
       <w:r>
         <w:rPr>
           <w:rFonts w:eastAsia="Calibri Light"/>
@@ -2104,7 +2261,7 @@
         </w:rPr>
         <w:t>Kwaliteit</w:t>
       </w:r>
-      <w:bookmarkEnd w:id="6"/>
+      <w:bookmarkEnd w:id="5"/>
       <w:r>
         <w:rPr>
           <w:rFonts w:eastAsia="Calibri Light"/>
@@ -2291,7 +2448,7 @@
           <w:sz w:val="36"/>
         </w:rPr>
       </w:pPr>
-      <w:bookmarkStart w:id="7" w:name="_Toc409540061"/>
+      <w:bookmarkStart w:id="6" w:name="_Toc409540061"/>
       <w:r>
         <w:rPr>
           <w:rFonts w:eastAsia="Calibri Light"/>
@@ -2309,7 +2466,7 @@
         </w:rPr>
         <w:t>Projectorganisatie</w:t>
       </w:r>
-      <w:bookmarkEnd w:id="7"/>
+      <w:bookmarkEnd w:id="6"/>
     </w:p>
     <w:p>
       <w:pPr>
@@ -2909,7 +3066,7 @@
           <w:sz w:val="36"/>
         </w:rPr>
       </w:pPr>
-      <w:bookmarkStart w:id="8" w:name="_Toc409540062"/>
+      <w:bookmarkStart w:id="7" w:name="_Toc409540062"/>
       <w:r>
         <w:rPr>
           <w:rFonts w:eastAsia="Calibri Light"/>
@@ -2935,1334 +3092,15 @@
         </w:rPr>
         <w:t>lanning</w:t>
       </w:r>
-      <w:bookmarkEnd w:id="8"/>
-    </w:p>
-    <w:p>
-      <w:pPr>
-        <w:pStyle w:val="NoSpacing"/>
-      </w:pPr>
-      <w:r>
-        <w:t>Volledige planning is te zien in Microsoft Project</w:t>
-      </w:r>
-    </w:p>
-    <w:tbl>
-      <w:tblPr>
-        <w:tblW w:w="0" w:type="auto"/>
-        <w:tblLook w:val="04A0" w:firstRow="1" w:lastRow="0" w:firstColumn="1" w:lastColumn="0" w:noHBand="0" w:noVBand="1"/>
-      </w:tblPr>
-      <w:tblGrid>
-        <w:gridCol w:w="1976"/>
-        <w:gridCol w:w="1805"/>
-        <w:gridCol w:w="1805"/>
-        <w:gridCol w:w="1805"/>
-        <w:gridCol w:w="1805"/>
-      </w:tblGrid>
-      <w:tr>
-        <w:tc>
-          <w:tcPr>
-            <w:tcW w:w="1805" w:type="dxa"/>
-            <w:tcBorders>
-              <w:top w:val="single" w:sz="4" w:space="0" w:color="999999"/>
-              <w:left w:val="single" w:sz="4" w:space="0" w:color="999999"/>
-              <w:bottom w:val="single" w:sz="4" w:space="0" w:color="999999"/>
-              <w:right w:val="single" w:sz="4" w:space="0" w:color="999999"/>
-            </w:tcBorders>
-            <w:shd w:val="clear" w:color="auto" w:fill="FFFFFF"/>
-          </w:tcPr>
-          <w:p>
-            <w:pPr>
-              <w:pStyle w:val="NoSpacing"/>
-            </w:pPr>
-            <w:r>
-              <w:rPr>
-                <w:rFonts w:ascii="Calibri" w:eastAsia="Calibri" w:hAnsi="Calibri" w:cs="Calibri"/>
-                <w:b/>
-                <w:bCs/>
-              </w:rPr>
-              <w:t xml:space="preserve">Wat </w:t>
-            </w:r>
-          </w:p>
-        </w:tc>
-        <w:tc>
-          <w:tcPr>
-            <w:tcW w:w="1805" w:type="dxa"/>
-            <w:tcBorders>
-              <w:top w:val="single" w:sz="4" w:space="0" w:color="999999"/>
-              <w:left w:val="single" w:sz="4" w:space="0" w:color="999999"/>
-              <w:bottom w:val="single" w:sz="4" w:space="0" w:color="999999"/>
-              <w:right w:val="single" w:sz="4" w:space="0" w:color="999999"/>
-            </w:tcBorders>
-            <w:shd w:val="clear" w:color="auto" w:fill="FFFFFF"/>
-          </w:tcPr>
-          <w:p>
-            <w:pPr>
-              <w:pStyle w:val="NoSpacing"/>
-            </w:pPr>
-            <w:proofErr w:type="gramStart"/>
-            <w:r>
-              <w:rPr>
-                <w:rFonts w:ascii="Calibri" w:eastAsia="Calibri" w:hAnsi="Calibri" w:cs="Calibri"/>
-                <w:b/>
-                <w:bCs/>
-              </w:rPr>
-              <w:t xml:space="preserve">Wie  </w:t>
-            </w:r>
-            <w:proofErr w:type="gramEnd"/>
-          </w:p>
-        </w:tc>
-        <w:tc>
-          <w:tcPr>
-            <w:tcW w:w="1805" w:type="dxa"/>
-            <w:tcBorders>
-              <w:top w:val="single" w:sz="4" w:space="0" w:color="999999"/>
-              <w:left w:val="single" w:sz="4" w:space="0" w:color="999999"/>
-              <w:bottom w:val="single" w:sz="4" w:space="0" w:color="999999"/>
-              <w:right w:val="single" w:sz="4" w:space="0" w:color="999999"/>
-            </w:tcBorders>
-            <w:shd w:val="clear" w:color="auto" w:fill="FFFFFF"/>
-          </w:tcPr>
-          <w:p>
-            <w:pPr>
-              <w:pStyle w:val="NoSpacing"/>
-            </w:pPr>
-            <w:r>
-              <w:rPr>
-                <w:rFonts w:ascii="Calibri" w:eastAsia="Calibri" w:hAnsi="Calibri" w:cs="Calibri"/>
-                <w:b/>
-                <w:bCs/>
-              </w:rPr>
-              <w:t>Begin datum</w:t>
-            </w:r>
-          </w:p>
-        </w:tc>
-        <w:tc>
-          <w:tcPr>
-            <w:tcW w:w="1805" w:type="dxa"/>
-            <w:tcBorders>
-              <w:top w:val="single" w:sz="4" w:space="0" w:color="999999"/>
-              <w:left w:val="single" w:sz="4" w:space="0" w:color="999999"/>
-              <w:bottom w:val="single" w:sz="4" w:space="0" w:color="999999"/>
-              <w:right w:val="single" w:sz="4" w:space="0" w:color="999999"/>
-            </w:tcBorders>
-            <w:shd w:val="clear" w:color="auto" w:fill="FFFFFF"/>
-          </w:tcPr>
-          <w:p>
-            <w:pPr>
-              <w:pStyle w:val="NoSpacing"/>
-            </w:pPr>
-            <w:r>
-              <w:rPr>
-                <w:rFonts w:ascii="Calibri" w:eastAsia="Calibri" w:hAnsi="Calibri" w:cs="Calibri"/>
-                <w:b/>
-                <w:bCs/>
-              </w:rPr>
-              <w:t>Eind datum</w:t>
-            </w:r>
-          </w:p>
-        </w:tc>
-        <w:tc>
-          <w:tcPr>
-            <w:tcW w:w="1805" w:type="dxa"/>
-            <w:tcBorders>
-              <w:top w:val="single" w:sz="4" w:space="0" w:color="999999"/>
-              <w:left w:val="single" w:sz="4" w:space="0" w:color="999999"/>
-              <w:bottom w:val="single" w:sz="4" w:space="0" w:color="999999"/>
-              <w:right w:val="single" w:sz="4" w:space="0" w:color="999999"/>
-            </w:tcBorders>
-            <w:shd w:val="clear" w:color="auto" w:fill="FFFFFF"/>
-          </w:tcPr>
-          <w:p>
-            <w:pPr>
-              <w:pStyle w:val="NoSpacing"/>
-            </w:pPr>
-            <w:r>
-              <w:rPr>
-                <w:rFonts w:ascii="Calibri" w:eastAsia="Calibri" w:hAnsi="Calibri" w:cs="Calibri"/>
-                <w:b/>
-                <w:bCs/>
-              </w:rPr>
-              <w:t>Duur</w:t>
-            </w:r>
-          </w:p>
-        </w:tc>
-      </w:tr>
-      <w:tr>
-        <w:tc>
-          <w:tcPr>
-            <w:tcW w:w="1805" w:type="dxa"/>
-            <w:tcBorders>
-              <w:top w:val="single" w:sz="4" w:space="0" w:color="999999"/>
-              <w:left w:val="single" w:sz="4" w:space="0" w:color="999999"/>
-              <w:bottom w:val="single" w:sz="4" w:space="0" w:color="999999"/>
-              <w:right w:val="single" w:sz="4" w:space="0" w:color="999999"/>
-            </w:tcBorders>
-            <w:shd w:val="clear" w:color="auto" w:fill="FFFFFF"/>
-          </w:tcPr>
-          <w:p>
-            <w:pPr>
-              <w:pStyle w:val="NoSpacing"/>
-            </w:pPr>
-            <w:r>
-              <w:rPr>
-                <w:rFonts w:ascii="Calibri" w:eastAsia="Calibri" w:hAnsi="Calibri" w:cs="Calibri"/>
-              </w:rPr>
-              <w:t xml:space="preserve">Contractafspraken </w:t>
-            </w:r>
-          </w:p>
-        </w:tc>
-        <w:tc>
-          <w:tcPr>
-            <w:tcW w:w="1805" w:type="dxa"/>
-            <w:tcBorders>
-              <w:top w:val="single" w:sz="4" w:space="0" w:color="999999"/>
-              <w:left w:val="single" w:sz="4" w:space="0" w:color="999999"/>
-              <w:bottom w:val="single" w:sz="4" w:space="0" w:color="999999"/>
-              <w:right w:val="single" w:sz="4" w:space="0" w:color="999999"/>
-            </w:tcBorders>
-            <w:shd w:val="clear" w:color="auto" w:fill="FFFFFF"/>
-          </w:tcPr>
-          <w:p>
-            <w:pPr>
-              <w:pStyle w:val="NoSpacing"/>
-            </w:pPr>
-            <w:r>
-              <w:rPr>
-                <w:rFonts w:ascii="Calibri" w:eastAsia="Calibri" w:hAnsi="Calibri" w:cs="Calibri"/>
-              </w:rPr>
-              <w:t xml:space="preserve">Patrick van Batenburg en Floris van Londen </w:t>
-            </w:r>
-          </w:p>
-        </w:tc>
-        <w:tc>
-          <w:tcPr>
-            <w:tcW w:w="1805" w:type="dxa"/>
-            <w:tcBorders>
-              <w:top w:val="single" w:sz="4" w:space="0" w:color="999999"/>
-              <w:left w:val="single" w:sz="4" w:space="0" w:color="999999"/>
-              <w:bottom w:val="single" w:sz="4" w:space="0" w:color="999999"/>
-              <w:right w:val="single" w:sz="4" w:space="0" w:color="999999"/>
-            </w:tcBorders>
-            <w:shd w:val="clear" w:color="auto" w:fill="FFFFFF"/>
-          </w:tcPr>
-          <w:p>
-            <w:pPr>
-              <w:pStyle w:val="NoSpacing"/>
-            </w:pPr>
-            <w:r>
-              <w:rPr>
-                <w:rFonts w:ascii="Calibri" w:eastAsia="Calibri" w:hAnsi="Calibri" w:cs="Calibri"/>
-              </w:rPr>
-              <w:t xml:space="preserve">16-12-2014 </w:t>
-            </w:r>
-          </w:p>
-        </w:tc>
-        <w:tc>
-          <w:tcPr>
-            <w:tcW w:w="1805" w:type="dxa"/>
-            <w:tcBorders>
-              <w:top w:val="single" w:sz="4" w:space="0" w:color="999999"/>
-              <w:left w:val="single" w:sz="4" w:space="0" w:color="999999"/>
-              <w:bottom w:val="single" w:sz="4" w:space="0" w:color="999999"/>
-              <w:right w:val="single" w:sz="4" w:space="0" w:color="999999"/>
-            </w:tcBorders>
-            <w:shd w:val="clear" w:color="auto" w:fill="FFFFFF"/>
-          </w:tcPr>
-          <w:p>
-            <w:pPr>
-              <w:pStyle w:val="NoSpacing"/>
-            </w:pPr>
-            <w:r>
-              <w:rPr>
-                <w:rFonts w:ascii="Calibri" w:eastAsia="Calibri" w:hAnsi="Calibri" w:cs="Calibri"/>
-              </w:rPr>
-              <w:t xml:space="preserve">16-12-2014 </w:t>
-            </w:r>
-          </w:p>
-        </w:tc>
-        <w:tc>
-          <w:tcPr>
-            <w:tcW w:w="1805" w:type="dxa"/>
-            <w:tcBorders>
-              <w:top w:val="single" w:sz="4" w:space="0" w:color="999999"/>
-              <w:left w:val="single" w:sz="4" w:space="0" w:color="999999"/>
-              <w:bottom w:val="single" w:sz="4" w:space="0" w:color="999999"/>
-              <w:right w:val="single" w:sz="4" w:space="0" w:color="999999"/>
-            </w:tcBorders>
-            <w:shd w:val="clear" w:color="auto" w:fill="FFFFFF"/>
-          </w:tcPr>
-          <w:p>
-            <w:pPr>
-              <w:pStyle w:val="NoSpacing"/>
-            </w:pPr>
-            <w:r>
-              <w:rPr>
-                <w:rFonts w:ascii="Calibri" w:eastAsia="Calibri" w:hAnsi="Calibri" w:cs="Calibri"/>
-              </w:rPr>
-              <w:t>10 min</w:t>
-            </w:r>
-          </w:p>
-        </w:tc>
-      </w:tr>
-      <w:tr>
-        <w:tc>
-          <w:tcPr>
-            <w:tcW w:w="1805" w:type="dxa"/>
-            <w:tcBorders>
-              <w:top w:val="single" w:sz="4" w:space="0" w:color="999999"/>
-              <w:left w:val="single" w:sz="4" w:space="0" w:color="999999"/>
-              <w:bottom w:val="single" w:sz="4" w:space="0" w:color="999999"/>
-              <w:right w:val="single" w:sz="4" w:space="0" w:color="999999"/>
-            </w:tcBorders>
-            <w:shd w:val="clear" w:color="auto" w:fill="FFFFFF"/>
-          </w:tcPr>
-          <w:p>
-            <w:pPr>
-              <w:pStyle w:val="NoSpacing"/>
-            </w:pPr>
-            <w:r>
-              <w:rPr>
-                <w:rFonts w:ascii="Calibri" w:eastAsia="Calibri" w:hAnsi="Calibri" w:cs="Calibri"/>
-              </w:rPr>
-              <w:t xml:space="preserve">Bereikbaarheidslijst </w:t>
-            </w:r>
-          </w:p>
-        </w:tc>
-        <w:tc>
-          <w:tcPr>
-            <w:tcW w:w="1805" w:type="dxa"/>
-            <w:tcBorders>
-              <w:top w:val="single" w:sz="4" w:space="0" w:color="999999"/>
-              <w:left w:val="single" w:sz="4" w:space="0" w:color="999999"/>
-              <w:bottom w:val="single" w:sz="4" w:space="0" w:color="999999"/>
-              <w:right w:val="single" w:sz="4" w:space="0" w:color="999999"/>
-            </w:tcBorders>
-            <w:shd w:val="clear" w:color="auto" w:fill="FFFFFF"/>
-          </w:tcPr>
-          <w:p>
-            <w:pPr>
-              <w:pStyle w:val="NoSpacing"/>
-            </w:pPr>
-            <w:r>
-              <w:rPr>
-                <w:rFonts w:ascii="Calibri" w:eastAsia="Calibri" w:hAnsi="Calibri" w:cs="Calibri"/>
-              </w:rPr>
-              <w:t xml:space="preserve">Patrick van Batenburg en Floris van Londen </w:t>
-            </w:r>
-          </w:p>
-        </w:tc>
-        <w:tc>
-          <w:tcPr>
-            <w:tcW w:w="1805" w:type="dxa"/>
-            <w:tcBorders>
-              <w:top w:val="single" w:sz="4" w:space="0" w:color="999999"/>
-              <w:left w:val="single" w:sz="4" w:space="0" w:color="999999"/>
-              <w:bottom w:val="single" w:sz="4" w:space="0" w:color="999999"/>
-              <w:right w:val="single" w:sz="4" w:space="0" w:color="999999"/>
-            </w:tcBorders>
-            <w:shd w:val="clear" w:color="auto" w:fill="FFFFFF"/>
-          </w:tcPr>
-          <w:p>
-            <w:pPr>
-              <w:pStyle w:val="NoSpacing"/>
-            </w:pPr>
-            <w:r>
-              <w:rPr>
-                <w:rFonts w:ascii="Calibri" w:eastAsia="Calibri" w:hAnsi="Calibri" w:cs="Calibri"/>
-              </w:rPr>
-              <w:t xml:space="preserve">16-12-2014 </w:t>
-            </w:r>
-          </w:p>
-        </w:tc>
-        <w:tc>
-          <w:tcPr>
-            <w:tcW w:w="1805" w:type="dxa"/>
-            <w:tcBorders>
-              <w:top w:val="single" w:sz="4" w:space="0" w:color="999999"/>
-              <w:left w:val="single" w:sz="4" w:space="0" w:color="999999"/>
-              <w:bottom w:val="single" w:sz="4" w:space="0" w:color="999999"/>
-              <w:right w:val="single" w:sz="4" w:space="0" w:color="999999"/>
-            </w:tcBorders>
-            <w:shd w:val="clear" w:color="auto" w:fill="FFFFFF"/>
-          </w:tcPr>
-          <w:p>
-            <w:pPr>
-              <w:pStyle w:val="NoSpacing"/>
-            </w:pPr>
-            <w:r>
-              <w:rPr>
-                <w:rFonts w:ascii="Calibri" w:eastAsia="Calibri" w:hAnsi="Calibri" w:cs="Calibri"/>
-              </w:rPr>
-              <w:t xml:space="preserve">16-12-2014 </w:t>
-            </w:r>
-          </w:p>
-        </w:tc>
-        <w:tc>
-          <w:tcPr>
-            <w:tcW w:w="1805" w:type="dxa"/>
-            <w:tcBorders>
-              <w:top w:val="single" w:sz="4" w:space="0" w:color="999999"/>
-              <w:left w:val="single" w:sz="4" w:space="0" w:color="999999"/>
-              <w:bottom w:val="single" w:sz="4" w:space="0" w:color="999999"/>
-              <w:right w:val="single" w:sz="4" w:space="0" w:color="999999"/>
-            </w:tcBorders>
-            <w:shd w:val="clear" w:color="auto" w:fill="FFFFFF"/>
-          </w:tcPr>
-          <w:p>
-            <w:pPr>
-              <w:pStyle w:val="NoSpacing"/>
-            </w:pPr>
-            <w:r>
-              <w:rPr>
-                <w:rFonts w:ascii="Calibri" w:eastAsia="Calibri" w:hAnsi="Calibri" w:cs="Calibri"/>
-              </w:rPr>
-              <w:t>10 min</w:t>
-            </w:r>
-          </w:p>
-        </w:tc>
-      </w:tr>
-      <w:tr>
-        <w:tc>
-          <w:tcPr>
-            <w:tcW w:w="1805" w:type="dxa"/>
-            <w:tcBorders>
-              <w:top w:val="single" w:sz="4" w:space="0" w:color="999999"/>
-              <w:left w:val="single" w:sz="4" w:space="0" w:color="999999"/>
-              <w:bottom w:val="single" w:sz="4" w:space="0" w:color="999999"/>
-              <w:right w:val="single" w:sz="4" w:space="0" w:color="999999"/>
-            </w:tcBorders>
-            <w:shd w:val="clear" w:color="auto" w:fill="FFFFFF"/>
-          </w:tcPr>
-          <w:p>
-            <w:pPr>
-              <w:pStyle w:val="NoSpacing"/>
-            </w:pPr>
-            <w:proofErr w:type="gramStart"/>
-            <w:r>
-              <w:rPr>
-                <w:rFonts w:ascii="Calibri" w:eastAsia="Calibri" w:hAnsi="Calibri" w:cs="Calibri"/>
-              </w:rPr>
-              <w:t xml:space="preserve">Taakverdeling  </w:t>
-            </w:r>
-            <w:proofErr w:type="gramEnd"/>
-          </w:p>
-        </w:tc>
-        <w:tc>
-          <w:tcPr>
-            <w:tcW w:w="1805" w:type="dxa"/>
-            <w:tcBorders>
-              <w:top w:val="single" w:sz="4" w:space="0" w:color="999999"/>
-              <w:left w:val="single" w:sz="4" w:space="0" w:color="999999"/>
-              <w:bottom w:val="single" w:sz="4" w:space="0" w:color="999999"/>
-              <w:right w:val="single" w:sz="4" w:space="0" w:color="999999"/>
-            </w:tcBorders>
-            <w:shd w:val="clear" w:color="auto" w:fill="FFFFFF"/>
-          </w:tcPr>
-          <w:p>
-            <w:pPr>
-              <w:pStyle w:val="NoSpacing"/>
-            </w:pPr>
-            <w:r>
-              <w:rPr>
-                <w:rFonts w:ascii="Calibri" w:eastAsia="Calibri" w:hAnsi="Calibri" w:cs="Calibri"/>
-              </w:rPr>
-              <w:t xml:space="preserve">Patrick van Batenburg en Floris van Londen </w:t>
-            </w:r>
-          </w:p>
-        </w:tc>
-        <w:tc>
-          <w:tcPr>
-            <w:tcW w:w="1805" w:type="dxa"/>
-            <w:tcBorders>
-              <w:top w:val="single" w:sz="4" w:space="0" w:color="999999"/>
-              <w:left w:val="single" w:sz="4" w:space="0" w:color="999999"/>
-              <w:bottom w:val="single" w:sz="4" w:space="0" w:color="999999"/>
-              <w:right w:val="single" w:sz="4" w:space="0" w:color="999999"/>
-            </w:tcBorders>
-            <w:shd w:val="clear" w:color="auto" w:fill="FFFFFF"/>
-          </w:tcPr>
-          <w:p>
-            <w:pPr>
-              <w:pStyle w:val="NoSpacing"/>
-            </w:pPr>
-            <w:r>
-              <w:rPr>
-                <w:rFonts w:ascii="Calibri" w:eastAsia="Calibri" w:hAnsi="Calibri" w:cs="Calibri"/>
-              </w:rPr>
-              <w:t xml:space="preserve">16-12-2014 </w:t>
-            </w:r>
-          </w:p>
-        </w:tc>
-        <w:tc>
-          <w:tcPr>
-            <w:tcW w:w="1805" w:type="dxa"/>
-            <w:tcBorders>
-              <w:top w:val="single" w:sz="4" w:space="0" w:color="999999"/>
-              <w:left w:val="single" w:sz="4" w:space="0" w:color="999999"/>
-              <w:bottom w:val="single" w:sz="4" w:space="0" w:color="999999"/>
-              <w:right w:val="single" w:sz="4" w:space="0" w:color="999999"/>
-            </w:tcBorders>
-            <w:shd w:val="clear" w:color="auto" w:fill="FFFFFF"/>
-          </w:tcPr>
-          <w:p>
-            <w:pPr>
-              <w:pStyle w:val="NoSpacing"/>
-            </w:pPr>
-            <w:r>
-              <w:rPr>
-                <w:rFonts w:ascii="Calibri" w:eastAsia="Calibri" w:hAnsi="Calibri" w:cs="Calibri"/>
-              </w:rPr>
-              <w:t xml:space="preserve"> 16-12-2014</w:t>
-            </w:r>
-          </w:p>
-        </w:tc>
-        <w:tc>
-          <w:tcPr>
-            <w:tcW w:w="1805" w:type="dxa"/>
-            <w:tcBorders>
-              <w:top w:val="single" w:sz="4" w:space="0" w:color="999999"/>
-              <w:left w:val="single" w:sz="4" w:space="0" w:color="999999"/>
-              <w:bottom w:val="single" w:sz="4" w:space="0" w:color="999999"/>
-              <w:right w:val="single" w:sz="4" w:space="0" w:color="999999"/>
-            </w:tcBorders>
-            <w:shd w:val="clear" w:color="auto" w:fill="FFFFFF"/>
-          </w:tcPr>
-          <w:p>
-            <w:pPr>
-              <w:pStyle w:val="NoSpacing"/>
-            </w:pPr>
-            <w:r>
-              <w:rPr>
-                <w:rFonts w:ascii="Calibri" w:eastAsia="Calibri" w:hAnsi="Calibri" w:cs="Calibri"/>
-              </w:rPr>
-              <w:t>10 min</w:t>
-            </w:r>
-          </w:p>
-        </w:tc>
-      </w:tr>
-      <w:tr>
-        <w:tc>
-          <w:tcPr>
-            <w:tcW w:w="1805" w:type="dxa"/>
-            <w:tcBorders>
-              <w:top w:val="single" w:sz="4" w:space="0" w:color="999999"/>
-              <w:left w:val="single" w:sz="4" w:space="0" w:color="999999"/>
-              <w:bottom w:val="single" w:sz="4" w:space="0" w:color="999999"/>
-              <w:right w:val="single" w:sz="4" w:space="0" w:color="999999"/>
-            </w:tcBorders>
-            <w:shd w:val="clear" w:color="auto" w:fill="FFFFFF"/>
-          </w:tcPr>
-          <w:p>
-            <w:pPr>
-              <w:pStyle w:val="NoSpacing"/>
-            </w:pPr>
-            <w:r>
-              <w:rPr>
-                <w:rFonts w:ascii="Calibri" w:eastAsia="Calibri" w:hAnsi="Calibri" w:cs="Calibri"/>
-              </w:rPr>
-              <w:t xml:space="preserve">Plan van Aanpak </w:t>
-            </w:r>
-          </w:p>
-        </w:tc>
-        <w:tc>
-          <w:tcPr>
-            <w:tcW w:w="1805" w:type="dxa"/>
-            <w:tcBorders>
-              <w:top w:val="single" w:sz="4" w:space="0" w:color="999999"/>
-              <w:left w:val="single" w:sz="4" w:space="0" w:color="999999"/>
-              <w:bottom w:val="single" w:sz="4" w:space="0" w:color="999999"/>
-              <w:right w:val="single" w:sz="4" w:space="0" w:color="999999"/>
-            </w:tcBorders>
-            <w:shd w:val="clear" w:color="auto" w:fill="FFFFFF"/>
-          </w:tcPr>
-          <w:p>
-            <w:pPr>
-              <w:pStyle w:val="NoSpacing"/>
-            </w:pPr>
-            <w:r>
-              <w:rPr>
-                <w:rFonts w:ascii="Calibri" w:eastAsia="Calibri" w:hAnsi="Calibri" w:cs="Calibri"/>
-              </w:rPr>
-              <w:t xml:space="preserve">Patrick van Batenburg en Floris van Londen </w:t>
-            </w:r>
-          </w:p>
-        </w:tc>
-        <w:tc>
-          <w:tcPr>
-            <w:tcW w:w="1805" w:type="dxa"/>
-            <w:tcBorders>
-              <w:top w:val="single" w:sz="4" w:space="0" w:color="999999"/>
-              <w:left w:val="single" w:sz="4" w:space="0" w:color="999999"/>
-              <w:bottom w:val="single" w:sz="4" w:space="0" w:color="999999"/>
-              <w:right w:val="single" w:sz="4" w:space="0" w:color="999999"/>
-            </w:tcBorders>
-            <w:shd w:val="clear" w:color="auto" w:fill="FFFFFF"/>
-          </w:tcPr>
-          <w:p>
-            <w:pPr>
-              <w:pStyle w:val="NoSpacing"/>
-            </w:pPr>
-            <w:r>
-              <w:rPr>
-                <w:rFonts w:ascii="Calibri" w:eastAsia="Calibri" w:hAnsi="Calibri" w:cs="Calibri"/>
-              </w:rPr>
-              <w:t xml:space="preserve">16-12-2014 </w:t>
-            </w:r>
-          </w:p>
-        </w:tc>
-        <w:tc>
-          <w:tcPr>
-            <w:tcW w:w="1805" w:type="dxa"/>
-            <w:tcBorders>
-              <w:top w:val="single" w:sz="4" w:space="0" w:color="999999"/>
-              <w:left w:val="single" w:sz="4" w:space="0" w:color="999999"/>
-              <w:bottom w:val="single" w:sz="4" w:space="0" w:color="999999"/>
-              <w:right w:val="single" w:sz="4" w:space="0" w:color="999999"/>
-            </w:tcBorders>
-            <w:shd w:val="clear" w:color="auto" w:fill="FFFFFF"/>
-          </w:tcPr>
-          <w:p>
-            <w:pPr>
-              <w:pStyle w:val="NoSpacing"/>
-            </w:pPr>
-            <w:r>
-              <w:rPr>
-                <w:rFonts w:ascii="Calibri" w:eastAsia="Calibri" w:hAnsi="Calibri" w:cs="Calibri"/>
-              </w:rPr>
-              <w:t xml:space="preserve">17-12-2014 </w:t>
-            </w:r>
-          </w:p>
-        </w:tc>
-        <w:tc>
-          <w:tcPr>
-            <w:tcW w:w="1805" w:type="dxa"/>
-            <w:tcBorders>
-              <w:top w:val="single" w:sz="4" w:space="0" w:color="999999"/>
-              <w:left w:val="single" w:sz="4" w:space="0" w:color="999999"/>
-              <w:bottom w:val="single" w:sz="4" w:space="0" w:color="999999"/>
-              <w:right w:val="single" w:sz="4" w:space="0" w:color="999999"/>
-            </w:tcBorders>
-            <w:shd w:val="clear" w:color="auto" w:fill="FFFFFF"/>
-          </w:tcPr>
-          <w:p>
-            <w:pPr>
-              <w:pStyle w:val="NoSpacing"/>
-            </w:pPr>
-            <w:r>
-              <w:rPr>
-                <w:rFonts w:ascii="Calibri" w:eastAsia="Calibri" w:hAnsi="Calibri" w:cs="Calibri"/>
-              </w:rPr>
-              <w:t>120 min</w:t>
-            </w:r>
-          </w:p>
-        </w:tc>
-      </w:tr>
-      <w:tr>
-        <w:tc>
-          <w:tcPr>
-            <w:tcW w:w="1805" w:type="dxa"/>
-            <w:tcBorders>
-              <w:top w:val="single" w:sz="4" w:space="0" w:color="999999"/>
-              <w:left w:val="single" w:sz="4" w:space="0" w:color="999999"/>
-              <w:bottom w:val="single" w:sz="4" w:space="0" w:color="999999"/>
-              <w:right w:val="single" w:sz="4" w:space="0" w:color="999999"/>
-            </w:tcBorders>
-            <w:shd w:val="clear" w:color="auto" w:fill="FFFFFF"/>
-          </w:tcPr>
-          <w:p>
-            <w:pPr>
-              <w:pStyle w:val="NoSpacing"/>
-            </w:pPr>
-            <w:r>
-              <w:rPr>
-                <w:rFonts w:ascii="Calibri" w:eastAsia="Calibri" w:hAnsi="Calibri" w:cs="Calibri"/>
-              </w:rPr>
-              <w:t xml:space="preserve">Deelopdracht 1: Bepaal het algoritme </w:t>
-            </w:r>
-          </w:p>
-        </w:tc>
-        <w:tc>
-          <w:tcPr>
-            <w:tcW w:w="1805" w:type="dxa"/>
-            <w:tcBorders>
-              <w:top w:val="single" w:sz="4" w:space="0" w:color="999999"/>
-              <w:left w:val="single" w:sz="4" w:space="0" w:color="999999"/>
-              <w:bottom w:val="single" w:sz="4" w:space="0" w:color="999999"/>
-              <w:right w:val="single" w:sz="4" w:space="0" w:color="999999"/>
-            </w:tcBorders>
-            <w:shd w:val="clear" w:color="auto" w:fill="FFFFFF"/>
-          </w:tcPr>
-          <w:p>
-            <w:pPr>
-              <w:pStyle w:val="NoSpacing"/>
-            </w:pPr>
-            <w:r>
-              <w:rPr>
-                <w:rFonts w:ascii="Calibri" w:eastAsia="Calibri" w:hAnsi="Calibri" w:cs="Calibri"/>
-              </w:rPr>
-              <w:t xml:space="preserve">Patrick van Batenburg </w:t>
-            </w:r>
-          </w:p>
-        </w:tc>
-        <w:tc>
-          <w:tcPr>
-            <w:tcW w:w="1805" w:type="dxa"/>
-            <w:tcBorders>
-              <w:top w:val="single" w:sz="4" w:space="0" w:color="999999"/>
-              <w:left w:val="single" w:sz="4" w:space="0" w:color="999999"/>
-              <w:bottom w:val="single" w:sz="4" w:space="0" w:color="999999"/>
-              <w:right w:val="single" w:sz="4" w:space="0" w:color="999999"/>
-            </w:tcBorders>
-            <w:shd w:val="clear" w:color="auto" w:fill="FFFFFF"/>
-          </w:tcPr>
-          <w:p>
-            <w:pPr>
-              <w:pStyle w:val="NoSpacing"/>
-            </w:pPr>
-            <w:r>
-              <w:rPr>
-                <w:rFonts w:ascii="Calibri" w:eastAsia="Calibri" w:hAnsi="Calibri" w:cs="Calibri"/>
-              </w:rPr>
-              <w:t>17-12-2014</w:t>
-            </w:r>
-          </w:p>
-        </w:tc>
-        <w:tc>
-          <w:tcPr>
-            <w:tcW w:w="1805" w:type="dxa"/>
-            <w:tcBorders>
-              <w:top w:val="single" w:sz="4" w:space="0" w:color="999999"/>
-              <w:left w:val="single" w:sz="4" w:space="0" w:color="999999"/>
-              <w:bottom w:val="single" w:sz="4" w:space="0" w:color="999999"/>
-              <w:right w:val="single" w:sz="4" w:space="0" w:color="999999"/>
-            </w:tcBorders>
-            <w:shd w:val="clear" w:color="auto" w:fill="FFFFFF"/>
-          </w:tcPr>
-          <w:p>
-            <w:pPr>
-              <w:pStyle w:val="NoSpacing"/>
-            </w:pPr>
-            <w:r>
-              <w:rPr>
-                <w:rFonts w:ascii="Calibri" w:eastAsia="Calibri" w:hAnsi="Calibri" w:cs="Calibri"/>
-              </w:rPr>
-              <w:t xml:space="preserve"> 17-12-2014</w:t>
-            </w:r>
-          </w:p>
-        </w:tc>
-        <w:tc>
-          <w:tcPr>
-            <w:tcW w:w="1805" w:type="dxa"/>
-            <w:tcBorders>
-              <w:top w:val="single" w:sz="4" w:space="0" w:color="999999"/>
-              <w:left w:val="single" w:sz="4" w:space="0" w:color="999999"/>
-              <w:bottom w:val="single" w:sz="4" w:space="0" w:color="999999"/>
-              <w:right w:val="single" w:sz="4" w:space="0" w:color="999999"/>
-            </w:tcBorders>
-            <w:shd w:val="clear" w:color="auto" w:fill="FFFFFF"/>
-          </w:tcPr>
-          <w:p>
-            <w:pPr>
-              <w:pStyle w:val="NoSpacing"/>
-            </w:pPr>
-            <w:r>
-              <w:rPr>
-                <w:rFonts w:ascii="Calibri" w:eastAsia="Calibri" w:hAnsi="Calibri" w:cs="Calibri"/>
-              </w:rPr>
-              <w:t>25 min</w:t>
-            </w:r>
-          </w:p>
-        </w:tc>
-      </w:tr>
-      <w:tr>
-        <w:tc>
-          <w:tcPr>
-            <w:tcW w:w="1805" w:type="dxa"/>
-            <w:tcBorders>
-              <w:top w:val="single" w:sz="4" w:space="0" w:color="999999"/>
-              <w:left w:val="single" w:sz="4" w:space="0" w:color="999999"/>
-              <w:bottom w:val="single" w:sz="4" w:space="0" w:color="999999"/>
-              <w:right w:val="single" w:sz="4" w:space="0" w:color="999999"/>
-            </w:tcBorders>
-            <w:shd w:val="clear" w:color="auto" w:fill="FFFFFF"/>
-          </w:tcPr>
-          <w:p>
-            <w:pPr>
-              <w:pStyle w:val="NoSpacing"/>
-            </w:pPr>
-            <w:r>
-              <w:rPr>
-                <w:rFonts w:ascii="Calibri" w:eastAsia="Calibri" w:hAnsi="Calibri" w:cs="Calibri"/>
-              </w:rPr>
-              <w:t xml:space="preserve">Deelopdracht 2 </w:t>
-            </w:r>
-          </w:p>
-        </w:tc>
-        <w:tc>
-          <w:tcPr>
-            <w:tcW w:w="1805" w:type="dxa"/>
-            <w:tcBorders>
-              <w:top w:val="single" w:sz="4" w:space="0" w:color="999999"/>
-              <w:left w:val="single" w:sz="4" w:space="0" w:color="999999"/>
-              <w:bottom w:val="single" w:sz="4" w:space="0" w:color="999999"/>
-              <w:right w:val="single" w:sz="4" w:space="0" w:color="999999"/>
-            </w:tcBorders>
-            <w:shd w:val="clear" w:color="auto" w:fill="FFFFFF"/>
-          </w:tcPr>
-          <w:p>
-            <w:pPr>
-              <w:pStyle w:val="NoSpacing"/>
-            </w:pPr>
-            <w:r>
-              <w:rPr>
-                <w:rFonts w:ascii="Calibri" w:eastAsia="Calibri" w:hAnsi="Calibri" w:cs="Calibri"/>
-              </w:rPr>
-              <w:t xml:space="preserve">Floris van Londen </w:t>
-            </w:r>
-          </w:p>
-        </w:tc>
-        <w:tc>
-          <w:tcPr>
-            <w:tcW w:w="1805" w:type="dxa"/>
-            <w:tcBorders>
-              <w:top w:val="single" w:sz="4" w:space="0" w:color="999999"/>
-              <w:left w:val="single" w:sz="4" w:space="0" w:color="999999"/>
-              <w:bottom w:val="single" w:sz="4" w:space="0" w:color="999999"/>
-              <w:right w:val="single" w:sz="4" w:space="0" w:color="999999"/>
-            </w:tcBorders>
-            <w:shd w:val="clear" w:color="auto" w:fill="FFFFFF"/>
-          </w:tcPr>
-          <w:p>
-            <w:pPr>
-              <w:pStyle w:val="NoSpacing"/>
-            </w:pPr>
-            <w:r>
-              <w:rPr>
-                <w:rFonts w:ascii="Calibri" w:eastAsia="Calibri" w:hAnsi="Calibri" w:cs="Calibri"/>
-              </w:rPr>
-              <w:t xml:space="preserve">16-12-2014 </w:t>
-            </w:r>
-          </w:p>
-        </w:tc>
-        <w:tc>
-          <w:tcPr>
-            <w:tcW w:w="1805" w:type="dxa"/>
-            <w:tcBorders>
-              <w:top w:val="single" w:sz="4" w:space="0" w:color="999999"/>
-              <w:left w:val="single" w:sz="4" w:space="0" w:color="999999"/>
-              <w:bottom w:val="single" w:sz="4" w:space="0" w:color="999999"/>
-              <w:right w:val="single" w:sz="4" w:space="0" w:color="999999"/>
-            </w:tcBorders>
-            <w:shd w:val="clear" w:color="auto" w:fill="FFFFFF"/>
-          </w:tcPr>
-          <w:p>
-            <w:pPr>
-              <w:pStyle w:val="NoSpacing"/>
-            </w:pPr>
-            <w:r>
-              <w:rPr>
-                <w:rFonts w:ascii="Calibri" w:eastAsia="Calibri" w:hAnsi="Calibri" w:cs="Calibri"/>
-              </w:rPr>
-              <w:t xml:space="preserve">16-12-2014 </w:t>
-            </w:r>
-          </w:p>
-        </w:tc>
-        <w:tc>
-          <w:tcPr>
-            <w:tcW w:w="1805" w:type="dxa"/>
-            <w:tcBorders>
-              <w:top w:val="single" w:sz="4" w:space="0" w:color="999999"/>
-              <w:left w:val="single" w:sz="4" w:space="0" w:color="999999"/>
-              <w:bottom w:val="single" w:sz="4" w:space="0" w:color="999999"/>
-              <w:right w:val="single" w:sz="4" w:space="0" w:color="999999"/>
-            </w:tcBorders>
-            <w:shd w:val="clear" w:color="auto" w:fill="FFFFFF"/>
-          </w:tcPr>
-          <w:p>
-            <w:pPr>
-              <w:pStyle w:val="NoSpacing"/>
-            </w:pPr>
-            <w:r>
-              <w:rPr>
-                <w:rFonts w:ascii="Calibri" w:eastAsia="Calibri" w:hAnsi="Calibri" w:cs="Calibri"/>
-              </w:rPr>
-              <w:t>15 min</w:t>
-            </w:r>
-          </w:p>
-        </w:tc>
-      </w:tr>
-      <w:tr>
-        <w:tc>
-          <w:tcPr>
-            <w:tcW w:w="1805" w:type="dxa"/>
-            <w:tcBorders>
-              <w:top w:val="single" w:sz="4" w:space="0" w:color="999999"/>
-              <w:left w:val="single" w:sz="4" w:space="0" w:color="999999"/>
-              <w:bottom w:val="single" w:sz="4" w:space="0" w:color="999999"/>
-              <w:right w:val="single" w:sz="4" w:space="0" w:color="999999"/>
-            </w:tcBorders>
-            <w:shd w:val="clear" w:color="auto" w:fill="FFFFFF"/>
-          </w:tcPr>
-          <w:p>
-            <w:pPr>
-              <w:pStyle w:val="NoSpacing"/>
-            </w:pPr>
-            <w:r>
-              <w:rPr>
-                <w:rFonts w:ascii="Calibri" w:eastAsia="Calibri" w:hAnsi="Calibri" w:cs="Calibri"/>
-              </w:rPr>
-              <w:t xml:space="preserve">Deelopdracht 3 </w:t>
-            </w:r>
-          </w:p>
-        </w:tc>
-        <w:tc>
-          <w:tcPr>
-            <w:tcW w:w="1805" w:type="dxa"/>
-            <w:tcBorders>
-              <w:top w:val="single" w:sz="4" w:space="0" w:color="999999"/>
-              <w:left w:val="single" w:sz="4" w:space="0" w:color="999999"/>
-              <w:bottom w:val="single" w:sz="4" w:space="0" w:color="999999"/>
-              <w:right w:val="single" w:sz="4" w:space="0" w:color="999999"/>
-            </w:tcBorders>
-            <w:shd w:val="clear" w:color="auto" w:fill="FFFFFF"/>
-          </w:tcPr>
-          <w:p>
-            <w:pPr>
-              <w:pStyle w:val="NoSpacing"/>
-            </w:pPr>
-            <w:r>
-              <w:rPr>
-                <w:rFonts w:ascii="Calibri" w:eastAsia="Calibri" w:hAnsi="Calibri" w:cs="Calibri"/>
-              </w:rPr>
-              <w:t xml:space="preserve">Floris van Londen </w:t>
-            </w:r>
-          </w:p>
-        </w:tc>
-        <w:tc>
-          <w:tcPr>
-            <w:tcW w:w="1805" w:type="dxa"/>
-            <w:tcBorders>
-              <w:top w:val="single" w:sz="4" w:space="0" w:color="999999"/>
-              <w:left w:val="single" w:sz="4" w:space="0" w:color="999999"/>
-              <w:bottom w:val="single" w:sz="4" w:space="0" w:color="999999"/>
-              <w:right w:val="single" w:sz="4" w:space="0" w:color="999999"/>
-            </w:tcBorders>
-            <w:shd w:val="clear" w:color="auto" w:fill="FFFFFF"/>
-          </w:tcPr>
-          <w:p>
-            <w:pPr>
-              <w:pStyle w:val="NoSpacing"/>
-            </w:pPr>
-            <w:r>
-              <w:rPr>
-                <w:rFonts w:ascii="Calibri" w:eastAsia="Calibri" w:hAnsi="Calibri" w:cs="Calibri"/>
-              </w:rPr>
-              <w:t xml:space="preserve">16-12-2014 </w:t>
-            </w:r>
-          </w:p>
-        </w:tc>
-        <w:tc>
-          <w:tcPr>
-            <w:tcW w:w="1805" w:type="dxa"/>
-            <w:tcBorders>
-              <w:top w:val="single" w:sz="4" w:space="0" w:color="999999"/>
-              <w:left w:val="single" w:sz="4" w:space="0" w:color="999999"/>
-              <w:bottom w:val="single" w:sz="4" w:space="0" w:color="999999"/>
-              <w:right w:val="single" w:sz="4" w:space="0" w:color="999999"/>
-            </w:tcBorders>
-            <w:shd w:val="clear" w:color="auto" w:fill="FFFFFF"/>
-          </w:tcPr>
-          <w:p>
-            <w:pPr>
-              <w:pStyle w:val="NoSpacing"/>
-            </w:pPr>
-            <w:r>
-              <w:rPr>
-                <w:rFonts w:ascii="Calibri" w:eastAsia="Calibri" w:hAnsi="Calibri" w:cs="Calibri"/>
-              </w:rPr>
-              <w:t xml:space="preserve">16-12-2014 </w:t>
-            </w:r>
-          </w:p>
-        </w:tc>
-        <w:tc>
-          <w:tcPr>
-            <w:tcW w:w="1805" w:type="dxa"/>
-            <w:tcBorders>
-              <w:top w:val="single" w:sz="4" w:space="0" w:color="999999"/>
-              <w:left w:val="single" w:sz="4" w:space="0" w:color="999999"/>
-              <w:bottom w:val="single" w:sz="4" w:space="0" w:color="999999"/>
-              <w:right w:val="single" w:sz="4" w:space="0" w:color="999999"/>
-            </w:tcBorders>
-            <w:shd w:val="clear" w:color="auto" w:fill="FFFFFF"/>
-          </w:tcPr>
-          <w:p>
-            <w:pPr>
-              <w:pStyle w:val="NoSpacing"/>
-            </w:pPr>
-            <w:r>
-              <w:rPr>
-                <w:rFonts w:ascii="Calibri" w:eastAsia="Calibri" w:hAnsi="Calibri" w:cs="Calibri"/>
-              </w:rPr>
-              <w:t>30 min</w:t>
-            </w:r>
-          </w:p>
-        </w:tc>
-      </w:tr>
-      <w:tr>
-        <w:tc>
-          <w:tcPr>
-            <w:tcW w:w="1805" w:type="dxa"/>
-            <w:tcBorders>
-              <w:top w:val="single" w:sz="4" w:space="0" w:color="999999"/>
-              <w:left w:val="single" w:sz="4" w:space="0" w:color="999999"/>
-              <w:bottom w:val="single" w:sz="4" w:space="0" w:color="999999"/>
-              <w:right w:val="single" w:sz="4" w:space="0" w:color="999999"/>
-            </w:tcBorders>
-            <w:shd w:val="clear" w:color="auto" w:fill="FFFFFF"/>
-          </w:tcPr>
-          <w:p>
-            <w:pPr>
-              <w:pStyle w:val="NoSpacing"/>
-            </w:pPr>
-            <w:r>
-              <w:rPr>
-                <w:rFonts w:ascii="Calibri" w:eastAsia="Calibri" w:hAnsi="Calibri" w:cs="Calibri"/>
-              </w:rPr>
-              <w:t xml:space="preserve">Deelopdracht 4 </w:t>
-            </w:r>
-          </w:p>
-        </w:tc>
-        <w:tc>
-          <w:tcPr>
-            <w:tcW w:w="1805" w:type="dxa"/>
-            <w:tcBorders>
-              <w:top w:val="single" w:sz="4" w:space="0" w:color="999999"/>
-              <w:left w:val="single" w:sz="4" w:space="0" w:color="999999"/>
-              <w:bottom w:val="single" w:sz="4" w:space="0" w:color="999999"/>
-              <w:right w:val="single" w:sz="4" w:space="0" w:color="999999"/>
-            </w:tcBorders>
-            <w:shd w:val="clear" w:color="auto" w:fill="FFFFFF"/>
-          </w:tcPr>
-          <w:p>
-            <w:pPr>
-              <w:pStyle w:val="NoSpacing"/>
-            </w:pPr>
-            <w:r>
-              <w:rPr>
-                <w:rFonts w:ascii="Calibri" w:eastAsia="Calibri" w:hAnsi="Calibri" w:cs="Calibri"/>
-              </w:rPr>
-              <w:t xml:space="preserve">Floris van Londen </w:t>
-            </w:r>
-          </w:p>
-        </w:tc>
-        <w:tc>
-          <w:tcPr>
-            <w:tcW w:w="1805" w:type="dxa"/>
-            <w:tcBorders>
-              <w:top w:val="single" w:sz="4" w:space="0" w:color="999999"/>
-              <w:left w:val="single" w:sz="4" w:space="0" w:color="999999"/>
-              <w:bottom w:val="single" w:sz="4" w:space="0" w:color="999999"/>
-              <w:right w:val="single" w:sz="4" w:space="0" w:color="999999"/>
-            </w:tcBorders>
-            <w:shd w:val="clear" w:color="auto" w:fill="FFFFFF"/>
-          </w:tcPr>
-          <w:p>
-            <w:pPr>
-              <w:pStyle w:val="NoSpacing"/>
-            </w:pPr>
-            <w:r>
-              <w:rPr>
-                <w:rFonts w:ascii="Calibri" w:eastAsia="Calibri" w:hAnsi="Calibri" w:cs="Calibri"/>
-              </w:rPr>
-              <w:t xml:space="preserve">16-12-2014 </w:t>
-            </w:r>
-          </w:p>
-        </w:tc>
-        <w:tc>
-          <w:tcPr>
-            <w:tcW w:w="1805" w:type="dxa"/>
-            <w:tcBorders>
-              <w:top w:val="single" w:sz="4" w:space="0" w:color="999999"/>
-              <w:left w:val="single" w:sz="4" w:space="0" w:color="999999"/>
-              <w:bottom w:val="single" w:sz="4" w:space="0" w:color="999999"/>
-              <w:right w:val="single" w:sz="4" w:space="0" w:color="999999"/>
-            </w:tcBorders>
-            <w:shd w:val="clear" w:color="auto" w:fill="FFFFFF"/>
-          </w:tcPr>
-          <w:p>
-            <w:pPr>
-              <w:pStyle w:val="NoSpacing"/>
-            </w:pPr>
-            <w:r>
-              <w:rPr>
-                <w:rFonts w:ascii="Calibri" w:eastAsia="Calibri" w:hAnsi="Calibri" w:cs="Calibri"/>
-              </w:rPr>
-              <w:t xml:space="preserve">16-12-2014 </w:t>
-            </w:r>
-          </w:p>
-        </w:tc>
-        <w:tc>
-          <w:tcPr>
-            <w:tcW w:w="1805" w:type="dxa"/>
-            <w:tcBorders>
-              <w:top w:val="single" w:sz="4" w:space="0" w:color="999999"/>
-              <w:left w:val="single" w:sz="4" w:space="0" w:color="999999"/>
-              <w:bottom w:val="single" w:sz="4" w:space="0" w:color="999999"/>
-              <w:right w:val="single" w:sz="4" w:space="0" w:color="999999"/>
-            </w:tcBorders>
-            <w:shd w:val="clear" w:color="auto" w:fill="FFFFFF"/>
-          </w:tcPr>
-          <w:p>
-            <w:pPr>
-              <w:pStyle w:val="NoSpacing"/>
-            </w:pPr>
-            <w:r>
-              <w:rPr>
-                <w:rFonts w:ascii="Calibri" w:eastAsia="Calibri" w:hAnsi="Calibri" w:cs="Calibri"/>
-              </w:rPr>
-              <w:t>45 min</w:t>
-            </w:r>
-          </w:p>
-        </w:tc>
-      </w:tr>
-      <w:tr>
-        <w:tc>
-          <w:tcPr>
-            <w:tcW w:w="1805" w:type="dxa"/>
-            <w:tcBorders>
-              <w:top w:val="single" w:sz="4" w:space="0" w:color="999999"/>
-              <w:left w:val="single" w:sz="4" w:space="0" w:color="999999"/>
-              <w:bottom w:val="single" w:sz="4" w:space="0" w:color="999999"/>
-              <w:right w:val="single" w:sz="4" w:space="0" w:color="999999"/>
-            </w:tcBorders>
-            <w:shd w:val="clear" w:color="auto" w:fill="FFFFFF"/>
-          </w:tcPr>
-          <w:p>
-            <w:pPr>
-              <w:pStyle w:val="NoSpacing"/>
-            </w:pPr>
-            <w:r>
-              <w:rPr>
-                <w:rFonts w:ascii="Calibri" w:eastAsia="Calibri" w:hAnsi="Calibri" w:cs="Calibri"/>
-              </w:rPr>
-              <w:t xml:space="preserve">Deelopdracht 5 </w:t>
-            </w:r>
-          </w:p>
-        </w:tc>
-        <w:tc>
-          <w:tcPr>
-            <w:tcW w:w="1805" w:type="dxa"/>
-            <w:tcBorders>
-              <w:top w:val="single" w:sz="4" w:space="0" w:color="999999"/>
-              <w:left w:val="single" w:sz="4" w:space="0" w:color="999999"/>
-              <w:bottom w:val="single" w:sz="4" w:space="0" w:color="999999"/>
-              <w:right w:val="single" w:sz="4" w:space="0" w:color="999999"/>
-            </w:tcBorders>
-            <w:shd w:val="clear" w:color="auto" w:fill="FFFFFF"/>
-          </w:tcPr>
-          <w:p>
-            <w:pPr>
-              <w:pStyle w:val="NoSpacing"/>
-            </w:pPr>
-            <w:r>
-              <w:rPr>
-                <w:rFonts w:ascii="Calibri" w:eastAsia="Calibri" w:hAnsi="Calibri" w:cs="Calibri"/>
-              </w:rPr>
-              <w:t xml:space="preserve">Floris van Londen </w:t>
-            </w:r>
-          </w:p>
-        </w:tc>
-        <w:tc>
-          <w:tcPr>
-            <w:tcW w:w="1805" w:type="dxa"/>
-            <w:tcBorders>
-              <w:top w:val="single" w:sz="4" w:space="0" w:color="999999"/>
-              <w:left w:val="single" w:sz="4" w:space="0" w:color="999999"/>
-              <w:bottom w:val="single" w:sz="4" w:space="0" w:color="999999"/>
-              <w:right w:val="single" w:sz="4" w:space="0" w:color="999999"/>
-            </w:tcBorders>
-            <w:shd w:val="clear" w:color="auto" w:fill="FFFFFF"/>
-          </w:tcPr>
-          <w:p>
-            <w:pPr>
-              <w:pStyle w:val="NoSpacing"/>
-            </w:pPr>
-            <w:r>
-              <w:rPr>
-                <w:rFonts w:ascii="Calibri" w:eastAsia="Calibri" w:hAnsi="Calibri" w:cs="Calibri"/>
-              </w:rPr>
-              <w:t xml:space="preserve">16-12-2014 </w:t>
-            </w:r>
-          </w:p>
-        </w:tc>
-        <w:tc>
-          <w:tcPr>
-            <w:tcW w:w="1805" w:type="dxa"/>
-            <w:tcBorders>
-              <w:top w:val="single" w:sz="4" w:space="0" w:color="999999"/>
-              <w:left w:val="single" w:sz="4" w:space="0" w:color="999999"/>
-              <w:bottom w:val="single" w:sz="4" w:space="0" w:color="999999"/>
-              <w:right w:val="single" w:sz="4" w:space="0" w:color="999999"/>
-            </w:tcBorders>
-            <w:shd w:val="clear" w:color="auto" w:fill="FFFFFF"/>
-          </w:tcPr>
-          <w:p>
-            <w:pPr>
-              <w:pStyle w:val="NoSpacing"/>
-            </w:pPr>
-            <w:r>
-              <w:rPr>
-                <w:rFonts w:ascii="Calibri" w:eastAsia="Calibri" w:hAnsi="Calibri" w:cs="Calibri"/>
-              </w:rPr>
-              <w:t xml:space="preserve">16-12-2014 </w:t>
-            </w:r>
-          </w:p>
-        </w:tc>
-        <w:tc>
-          <w:tcPr>
-            <w:tcW w:w="1805" w:type="dxa"/>
-            <w:tcBorders>
-              <w:top w:val="single" w:sz="4" w:space="0" w:color="999999"/>
-              <w:left w:val="single" w:sz="4" w:space="0" w:color="999999"/>
-              <w:bottom w:val="single" w:sz="4" w:space="0" w:color="999999"/>
-              <w:right w:val="single" w:sz="4" w:space="0" w:color="999999"/>
-            </w:tcBorders>
-            <w:shd w:val="clear" w:color="auto" w:fill="FFFFFF"/>
-          </w:tcPr>
-          <w:p>
-            <w:pPr>
-              <w:pStyle w:val="NoSpacing"/>
-            </w:pPr>
-            <w:r>
-              <w:rPr>
-                <w:rFonts w:ascii="Calibri" w:eastAsia="Calibri" w:hAnsi="Calibri" w:cs="Calibri"/>
-              </w:rPr>
-              <w:t>75 min</w:t>
-            </w:r>
-          </w:p>
-        </w:tc>
-      </w:tr>
-      <w:tr>
-        <w:tc>
-          <w:tcPr>
-            <w:tcW w:w="1805" w:type="dxa"/>
-            <w:tcBorders>
-              <w:top w:val="single" w:sz="4" w:space="0" w:color="999999"/>
-              <w:left w:val="single" w:sz="4" w:space="0" w:color="999999"/>
-              <w:bottom w:val="single" w:sz="4" w:space="0" w:color="999999"/>
-              <w:right w:val="single" w:sz="4" w:space="0" w:color="999999"/>
-            </w:tcBorders>
-            <w:shd w:val="clear" w:color="auto" w:fill="FFFFFF"/>
-          </w:tcPr>
-          <w:p>
-            <w:pPr>
-              <w:pStyle w:val="NoSpacing"/>
-            </w:pPr>
-            <w:r>
-              <w:rPr>
-                <w:rFonts w:ascii="Calibri" w:eastAsia="Calibri" w:hAnsi="Calibri" w:cs="Calibri"/>
-              </w:rPr>
-              <w:t xml:space="preserve">Deelopdracht 6 </w:t>
-            </w:r>
-          </w:p>
-        </w:tc>
-        <w:tc>
-          <w:tcPr>
-            <w:tcW w:w="1805" w:type="dxa"/>
-            <w:tcBorders>
-              <w:top w:val="single" w:sz="4" w:space="0" w:color="999999"/>
-              <w:left w:val="single" w:sz="4" w:space="0" w:color="999999"/>
-              <w:bottom w:val="single" w:sz="4" w:space="0" w:color="999999"/>
-              <w:right w:val="single" w:sz="4" w:space="0" w:color="999999"/>
-            </w:tcBorders>
-            <w:shd w:val="clear" w:color="auto" w:fill="FFFFFF"/>
-          </w:tcPr>
-          <w:p>
-            <w:pPr>
-              <w:pStyle w:val="NoSpacing"/>
-            </w:pPr>
-            <w:r>
-              <w:rPr>
-                <w:rFonts w:ascii="Calibri" w:eastAsia="Calibri" w:hAnsi="Calibri" w:cs="Calibri"/>
-              </w:rPr>
-              <w:t xml:space="preserve">Floris van Londen </w:t>
-            </w:r>
-          </w:p>
-        </w:tc>
-        <w:tc>
-          <w:tcPr>
-            <w:tcW w:w="1805" w:type="dxa"/>
-            <w:tcBorders>
-              <w:top w:val="single" w:sz="4" w:space="0" w:color="999999"/>
-              <w:left w:val="single" w:sz="4" w:space="0" w:color="999999"/>
-              <w:bottom w:val="single" w:sz="4" w:space="0" w:color="999999"/>
-              <w:right w:val="single" w:sz="4" w:space="0" w:color="999999"/>
-            </w:tcBorders>
-            <w:shd w:val="clear" w:color="auto" w:fill="FFFFFF"/>
-          </w:tcPr>
-          <w:p>
-            <w:pPr>
-              <w:pStyle w:val="NoSpacing"/>
-            </w:pPr>
-            <w:r>
-              <w:rPr>
-                <w:rFonts w:ascii="Calibri" w:eastAsia="Calibri" w:hAnsi="Calibri" w:cs="Calibri"/>
-              </w:rPr>
-              <w:t xml:space="preserve">16-12-2014 </w:t>
-            </w:r>
-          </w:p>
-        </w:tc>
-        <w:tc>
-          <w:tcPr>
-            <w:tcW w:w="1805" w:type="dxa"/>
-            <w:tcBorders>
-              <w:top w:val="single" w:sz="4" w:space="0" w:color="999999"/>
-              <w:left w:val="single" w:sz="4" w:space="0" w:color="999999"/>
-              <w:bottom w:val="single" w:sz="4" w:space="0" w:color="999999"/>
-              <w:right w:val="single" w:sz="4" w:space="0" w:color="999999"/>
-            </w:tcBorders>
-            <w:shd w:val="clear" w:color="auto" w:fill="FFFFFF"/>
-          </w:tcPr>
-          <w:p>
-            <w:pPr>
-              <w:pStyle w:val="NoSpacing"/>
-            </w:pPr>
-            <w:r>
-              <w:rPr>
-                <w:rFonts w:ascii="Calibri" w:eastAsia="Calibri" w:hAnsi="Calibri" w:cs="Calibri"/>
-              </w:rPr>
-              <w:t>16-12-2014</w:t>
-            </w:r>
-          </w:p>
-        </w:tc>
-        <w:tc>
-          <w:tcPr>
-            <w:tcW w:w="1805" w:type="dxa"/>
-            <w:tcBorders>
-              <w:top w:val="single" w:sz="4" w:space="0" w:color="999999"/>
-              <w:left w:val="single" w:sz="4" w:space="0" w:color="999999"/>
-              <w:bottom w:val="single" w:sz="4" w:space="0" w:color="999999"/>
-              <w:right w:val="single" w:sz="4" w:space="0" w:color="999999"/>
-            </w:tcBorders>
-            <w:shd w:val="clear" w:color="auto" w:fill="FFFFFF"/>
-          </w:tcPr>
-          <w:p>
-            <w:pPr>
-              <w:pStyle w:val="NoSpacing"/>
-            </w:pPr>
-            <w:r>
-              <w:rPr>
-                <w:rFonts w:ascii="Calibri" w:eastAsia="Calibri" w:hAnsi="Calibri" w:cs="Calibri"/>
-              </w:rPr>
-              <w:t>25 min</w:t>
-            </w:r>
-          </w:p>
-        </w:tc>
-      </w:tr>
-    </w:tbl>
-    <w:p>
-      <w:pPr>
-        <w:pStyle w:val="NoSpacing"/>
-      </w:pPr>
+      <w:bookmarkEnd w:id="7"/>
+    </w:p>
+    <w:p>
+      <w:pPr>
+        <w:pStyle w:val="NoSpacing"/>
+      </w:pPr>
+      <w:r>
+        <w:t>Zie MS project</w:t>
+      </w:r>
     </w:p>
     <w:p>
       <w:pPr>
@@ -4272,7 +3110,7 @@
           <w:sz w:val="36"/>
         </w:rPr>
       </w:pPr>
-      <w:bookmarkStart w:id="9" w:name="_Toc409540063"/>
+      <w:bookmarkStart w:id="8" w:name="_Toc409540063"/>
       <w:r>
         <w:rPr>
           <w:rFonts w:eastAsia="Calibri Light"/>
@@ -4289,7 +3127,7 @@
         </w:rPr>
         <w:t>Kosten en baten</w:t>
       </w:r>
-      <w:bookmarkEnd w:id="9"/>
+      <w:bookmarkEnd w:id="8"/>
     </w:p>
     <w:p>
       <w:pPr>
@@ -4377,18 +3215,42 @@
         <w:rPr>
           <w:rFonts w:ascii="Calibri" w:eastAsia="Calibri" w:hAnsi="Calibri" w:cs="Calibri"/>
         </w:rPr>
-        <w:t>aan 19 uur project in een week is 190 euro.</w:t>
-      </w:r>
-    </w:p>
-    <w:p>
-      <w:pPr>
-        <w:pStyle w:val="NoSpacing"/>
-      </w:pPr>
-      <w:r>
-        <w:rPr>
-          <w:rFonts w:ascii="Calibri" w:eastAsia="Calibri" w:hAnsi="Calibri" w:cs="Calibri"/>
-        </w:rPr>
-        <w:t>We werken 3 weken lang aan dit project dus zouden we 3570 euro verdienen(als we uitbetaald zouden worden)</w:t>
+        <w:t>aan 19 uur project in een week i</w:t>
+      </w:r>
+      <w:r>
+        <w:rPr>
+          <w:rFonts w:ascii="Calibri" w:eastAsia="Calibri" w:hAnsi="Calibri" w:cs="Calibri"/>
+        </w:rPr>
+        <w:t>s 285</w:t>
+      </w:r>
+      <w:r>
+        <w:rPr>
+          <w:rFonts w:ascii="Calibri" w:eastAsia="Calibri" w:hAnsi="Calibri" w:cs="Calibri"/>
+        </w:rPr>
+        <w:t xml:space="preserve"> euro.</w:t>
+      </w:r>
+    </w:p>
+    <w:p>
+      <w:pPr>
+        <w:pStyle w:val="NoSpacing"/>
+      </w:pPr>
+      <w:r>
+        <w:rPr>
+          <w:rFonts w:ascii="Calibri" w:eastAsia="Calibri" w:hAnsi="Calibri" w:cs="Calibri"/>
+        </w:rPr>
+        <w:t xml:space="preserve">We werken 3 weken lang aan dit project dus zouden we </w:t>
+      </w:r>
+      <w:r>
+        <w:rPr>
+          <w:rFonts w:ascii="Calibri" w:eastAsia="Calibri" w:hAnsi="Calibri" w:cs="Calibri"/>
+        </w:rPr>
+        <w:t>855</w:t>
+      </w:r>
+      <w:r>
+        <w:rPr>
+          <w:rFonts w:ascii="Calibri" w:eastAsia="Calibri" w:hAnsi="Calibri" w:cs="Calibri"/>
+        </w:rPr>
+        <w:t xml:space="preserve"> euro verdienen(als we uitbetaald zouden worden)</w:t>
       </w:r>
       <w:r>
         <w:rPr>
@@ -4421,7 +3283,7 @@
           <w:sz w:val="36"/>
         </w:rPr>
       </w:pPr>
-      <w:bookmarkStart w:id="10" w:name="_Toc409540064"/>
+      <w:bookmarkStart w:id="9" w:name="_Toc409540064"/>
       <w:r>
         <w:rPr>
           <w:rFonts w:eastAsia="Calibri Light"/>
@@ -4438,7 +3300,7 @@
         </w:rPr>
         <w:t>Risico's</w:t>
       </w:r>
-      <w:bookmarkEnd w:id="10"/>
+      <w:bookmarkEnd w:id="9"/>
     </w:p>
     <w:tbl>
       <w:tblPr>
@@ -4677,7 +3539,15 @@
               <w:rPr>
                 <w:rFonts w:eastAsia="Calibri" w:cs="Calibri"/>
               </w:rPr>
-              <w:t>Als de afspraken die worden gemaakt niet worden nagekomen zou het gebeuren dat er onrust en ruzie ontstaan in het team.</w:t>
+              <w:t>Als de afspraken die worden gemaakt niet worden nagekomen zou het gebeuren dat er onrust en r</w:t>
+            </w:r>
+            <w:bookmarkStart w:id="10" w:name="_GoBack"/>
+            <w:bookmarkEnd w:id="10"/>
+            <w:r>
+              <w:rPr>
+                <w:rFonts w:eastAsia="Calibri" w:cs="Calibri"/>
+              </w:rPr>
+              <w:t>uzie ontstaan in het team.</w:t>
             </w:r>
           </w:p>
         </w:tc>
@@ -4854,14 +3724,7 @@
               <w:rPr>
                 <w:rFonts w:eastAsia="Calibri" w:cs="Calibri"/>
               </w:rPr>
-              <w:t xml:space="preserve">Als de Deadline niet gehaald zou worden dan is er in het team niet goed overlegt en </w:t>
-            </w:r>
-            <w:r>
-              <w:rPr>
-                <w:rFonts w:eastAsia="Calibri" w:cs="Calibri"/>
-              </w:rPr>
-              <w:lastRenderedPageBreak/>
-              <w:t>zeker niet goed gepland.</w:t>
+              <w:t>Als de Deadline niet gehaald zou worden dan is er in het team niet goed overlegt en zeker niet goed gepland.</w:t>
             </w:r>
             <w:proofErr w:type="gramEnd"/>
           </w:p>
@@ -4887,7 +3750,6 @@
               <w:pStyle w:val="NoSpacing"/>
             </w:pPr>
             <w:r>
-              <w:lastRenderedPageBreak/>
               <w:t>10</w:t>
             </w:r>
           </w:p>
@@ -5047,7 +3909,6 @@
               <w:rPr>
                 <w:rFonts w:eastAsia="Calibri" w:cs="Calibri"/>
               </w:rPr>
-              <w:lastRenderedPageBreak/>
               <w:t>Wanneer er te weinig kennis is over een opdracht zal hier mee overlegt en/of een onderzoek naar gedaan moeten worden en hierbij zal tijd verloren gaan aan belangrijkere zaken.</w:t>
             </w:r>
           </w:p>
@@ -5386,7 +4247,14 @@
               <w:rPr>
                 <w:rFonts w:eastAsia="Calibri" w:cs="Calibri"/>
               </w:rPr>
-              <w:t>Als de contactafspraken die worden gemaakt niet worden nagekomen zou het gebeuren dat er onrust en ruzie ontstaan in het team.</w:t>
+              <w:t xml:space="preserve">Als de contactafspraken die worden gemaakt niet worden nagekomen zou het gebeuren dat </w:t>
+            </w:r>
+            <w:r>
+              <w:rPr>
+                <w:rFonts w:eastAsia="Calibri" w:cs="Calibri"/>
+              </w:rPr>
+              <w:lastRenderedPageBreak/>
+              <w:t>er onrust en ruzie ontstaan in het team.</w:t>
             </w:r>
           </w:p>
         </w:tc>
@@ -5411,6 +4279,7 @@
               <w:pStyle w:val="NoSpacing"/>
             </w:pPr>
             <w:r>
+              <w:lastRenderedPageBreak/>
               <w:t>8</w:t>
             </w:r>
           </w:p>
@@ -5559,6 +4428,7 @@
               <w:pStyle w:val="NoSpacing"/>
             </w:pPr>
             <w:r>
+              <w:lastRenderedPageBreak/>
               <w:t>Projectgroep heeft geen tijd voor een risicoanalyse.</w:t>
             </w:r>
           </w:p>
@@ -6349,7 +5219,6 @@
               <w:rPr>
                 <w:b/>
               </w:rPr>
-              <w:lastRenderedPageBreak/>
               <w:t>Externe risico’s</w:t>
             </w:r>
           </w:p>
@@ -7151,7 +6020,11 @@
               <w:pStyle w:val="NoSpacing"/>
             </w:pPr>
             <w:r>
-              <w:t>Andere software gebruiken om het tijdelijk te vervangen.</w:t>
+              <w:t xml:space="preserve">Andere software </w:t>
+            </w:r>
+            <w:r>
+              <w:lastRenderedPageBreak/>
+              <w:t>gebruiken om het tijdelijk te vervangen.</w:t>
             </w:r>
           </w:p>
         </w:tc>
@@ -7177,6 +6050,7 @@
               <w:pStyle w:val="NoSpacing"/>
             </w:pPr>
             <w:r>
+              <w:lastRenderedPageBreak/>
               <w:t>10</w:t>
             </w:r>
           </w:p>
@@ -7205,6 +6079,7 @@
               <w:pStyle w:val="NoSpacing"/>
             </w:pPr>
             <w:r>
+              <w:lastRenderedPageBreak/>
               <w:t>Bestandsverlies.</w:t>
             </w:r>
           </w:p>
@@ -7960,11 +6835,7 @@
               <w:pStyle w:val="NoSpacing"/>
             </w:pPr>
             <w:r>
-              <w:t xml:space="preserve">Project documenten </w:t>
-            </w:r>
-            <w:r>
-              <w:lastRenderedPageBreak/>
-              <w:t>kunnen niet gesynchroniseerd worden.</w:t>
+              <w:t>Project documenten kunnen niet gesynchroniseerd worden.</w:t>
             </w:r>
           </w:p>
         </w:tc>
@@ -7990,7 +6861,6 @@
               <w:pStyle w:val="NoSpacing"/>
             </w:pPr>
             <w:r>
-              <w:lastRenderedPageBreak/>
               <w:t>Offline help en ondersteuning.</w:t>
             </w:r>
           </w:p>
@@ -8261,7 +7131,7 @@
                         <w:noProof/>
                         <w:color w:val="ED7D31" w:themeColor="accent2"/>
                       </w:rPr>
-                      <w:t>1</w:t>
+                      <w:t>8</w:t>
                     </w:r>
                     <w:r>
                       <w:rPr>
@@ -9997,7 +8867,7 @@
 </file>
 
 <file path=customXml/itemProps1.xml><?xml version="1.0" encoding="utf-8"?>
-<ds:datastoreItem xmlns:ds="http://schemas.openxmlformats.org/officeDocument/2006/customXml" ds:itemID="{BD4531A9-6746-4A44-90F5-53330E3FC58C}">
+<ds:datastoreItem xmlns:ds="http://schemas.openxmlformats.org/officeDocument/2006/customXml" ds:itemID="{E80CA7E0-3173-48A1-874B-AC1B3F983AC3}">
   <ds:schemaRefs>
     <ds:schemaRef ds:uri="http://schemas.openxmlformats.org/officeDocument/2006/bibliography"/>
   </ds:schemaRefs>

</xml_diff>

<commit_message>
PLan van aanpak bijna af
</commit_message>
<xml_diff>
--- a/Project3_Plan_van_aanpak.docx
+++ b/Project3_Plan_van_aanpak.docx
@@ -2,6 +2,11 @@
 <file path=word/document.xml><?xml version="1.0" encoding="utf-8"?>
 <w:document xmlns:wpc="http://schemas.microsoft.com/office/word/2010/wordprocessingCanvas" xmlns:mc="http://schemas.openxmlformats.org/markup-compatibility/2006" xmlns:o="urn:schemas-microsoft-com:office:office" xmlns:r="http://schemas.openxmlformats.org/officeDocument/2006/relationships" xmlns:m="http://schemas.openxmlformats.org/officeDocument/2006/math" xmlns:v="urn:schemas-microsoft-com:vml" xmlns:wp14="http://schemas.microsoft.com/office/word/2010/wordprocessingDrawing" xmlns:wp="http://schemas.openxmlformats.org/drawingml/2006/wordprocessingDrawing" xmlns:w10="urn:schemas-microsoft-com:office:word" xmlns:w="http://schemas.openxmlformats.org/wordprocessingml/2006/main" xmlns:w14="http://schemas.microsoft.com/office/word/2010/wordml" xmlns:w15="http://schemas.microsoft.com/office/word/2012/wordml" xmlns:wpg="http://schemas.microsoft.com/office/word/2010/wordprocessingGroup" xmlns:wpi="http://schemas.microsoft.com/office/word/2010/wordprocessingInk" xmlns:wne="http://schemas.microsoft.com/office/word/2006/wordml" xmlns:wps="http://schemas.microsoft.com/office/word/2010/wordprocessingShape" mc:Ignorable="w14 w15 wp14">
   <w:body>
+    <w:p>
+      <w:r>
+        <w:t xml:space="preserve"> </w:t>
+      </w:r>
+    </w:p>
     <w:sdt>
       <w:sdtPr>
         <w:id w:val="1531222355"/>
@@ -210,7 +215,25 @@
                           <w:sz w:val="28"/>
                           <w:szCs w:val="36"/>
                         </w:rPr>
-                        <w:t xml:space="preserve">Tim, Okke en </w:t>
+                        <w:t xml:space="preserve">Tim, </w:t>
+                      </w:r>
+                      <w:proofErr w:type="spellStart"/>
+                      <w:r>
+                        <w:rPr>
+                          <w:color w:val="0070C0"/>
+                          <w:sz w:val="28"/>
+                          <w:szCs w:val="36"/>
+                        </w:rPr>
+                        <w:t>Okke</w:t>
+                      </w:r>
+                      <w:proofErr w:type="spellEnd"/>
+                      <w:r>
+                        <w:rPr>
+                          <w:color w:val="0070C0"/>
+                          <w:sz w:val="28"/>
+                          <w:szCs w:val="36"/>
+                        </w:rPr>
+                        <w:t xml:space="preserve"> en </w:t>
                       </w:r>
                       <w:r>
                         <w:rPr>
@@ -236,7 +259,43 @@
                           <w:sz w:val="28"/>
                           <w:szCs w:val="36"/>
                         </w:rPr>
-                        <w:t>Projectbegeleider: Paul van Hegelsom, Peter Ipenburg en Fer van Krimpen</w:t>
+                        <w:t xml:space="preserve">Projectbegeleider: Paul van Hegelsom, Peter </w:t>
+                      </w:r>
+                      <w:proofErr w:type="spellStart"/>
+                      <w:r>
+                        <w:rPr>
+                          <w:color w:val="0070C0"/>
+                          <w:sz w:val="28"/>
+                          <w:szCs w:val="36"/>
+                        </w:rPr>
+                        <w:t>Ipenburg</w:t>
+                      </w:r>
+                      <w:proofErr w:type="spellEnd"/>
+                      <w:r>
+                        <w:rPr>
+                          <w:color w:val="0070C0"/>
+                          <w:sz w:val="28"/>
+                          <w:szCs w:val="36"/>
+                        </w:rPr>
+                        <w:t xml:space="preserve"> en </w:t>
+                      </w:r>
+                      <w:proofErr w:type="spellStart"/>
+                      <w:r>
+                        <w:rPr>
+                          <w:color w:val="0070C0"/>
+                          <w:sz w:val="28"/>
+                          <w:szCs w:val="36"/>
+                        </w:rPr>
+                        <w:t>Fer</w:t>
+                      </w:r>
+                      <w:proofErr w:type="spellEnd"/>
+                      <w:r>
+                        <w:rPr>
+                          <w:color w:val="0070C0"/>
+                          <w:sz w:val="28"/>
+                          <w:szCs w:val="36"/>
+                        </w:rPr>
+                        <w:t xml:space="preserve"> van Krimpen</w:t>
                       </w:r>
                     </w:p>
                     <w:p>
@@ -256,13 +315,23 @@
                         </w:rPr>
                         <w:t xml:space="preserve">Plaats: </w:t>
                       </w:r>
+                      <w:proofErr w:type="spellStart"/>
                       <w:r>
                         <w:rPr>
                           <w:color w:val="0070C0"/>
                           <w:sz w:val="28"/>
                           <w:szCs w:val="36"/>
                         </w:rPr>
-                        <w:t>Terheijdenseweg 350</w:t>
+                        <w:t>Terheijdenseweg</w:t>
+                      </w:r>
+                      <w:proofErr w:type="spellEnd"/>
+                      <w:r>
+                        <w:rPr>
+                          <w:color w:val="0070C0"/>
+                          <w:sz w:val="28"/>
+                          <w:szCs w:val="36"/>
+                        </w:rPr>
+                        <w:t xml:space="preserve"> 350</w:t>
                       </w:r>
                       <w:r>
                         <w:rPr>
@@ -958,7 +1027,7 @@
                 <w:noProof/>
                 <w:webHidden/>
               </w:rPr>
-              <w:t>5</w:t>
+              <w:t>6</w:t>
             </w:r>
             <w:r>
               <w:rPr>
@@ -1028,7 +1097,7 @@
                 <w:noProof/>
                 <w:webHidden/>
               </w:rPr>
-              <w:t>5</w:t>
+              <w:t>6</w:t>
             </w:r>
             <w:r>
               <w:rPr>
@@ -1098,7 +1167,7 @@
                 <w:noProof/>
                 <w:webHidden/>
               </w:rPr>
-              <w:t>5</w:t>
+              <w:t>6</w:t>
             </w:r>
             <w:r>
               <w:rPr>
@@ -1200,13 +1269,27 @@
         <w:rPr>
           <w:rFonts w:ascii="Calibri" w:eastAsia="Calibri" w:hAnsi="Calibri" w:cs="Calibri"/>
         </w:rPr>
-        <w:t xml:space="preserve">n deze projectgroep actief </w:t>
-      </w:r>
-      <w:r>
-        <w:rPr>
-          <w:rFonts w:ascii="Calibri" w:eastAsia="Calibri" w:hAnsi="Calibri" w:cs="Calibri"/>
-        </w:rPr>
-        <w:t xml:space="preserve"> gelegen</w:t>
+        <w:t xml:space="preserve">n deze projectgroep </w:t>
+      </w:r>
+      <w:proofErr w:type="gramStart"/>
+      <w:r>
+        <w:rPr>
+          <w:rFonts w:ascii="Calibri" w:eastAsia="Calibri" w:hAnsi="Calibri" w:cs="Calibri"/>
+        </w:rPr>
+        <w:t xml:space="preserve">actief </w:t>
+      </w:r>
+      <w:r>
+        <w:rPr>
+          <w:rFonts w:ascii="Calibri" w:eastAsia="Calibri" w:hAnsi="Calibri" w:cs="Calibri"/>
+        </w:rPr>
+        <w:t xml:space="preserve"> </w:t>
+      </w:r>
+      <w:proofErr w:type="gramEnd"/>
+      <w:r>
+        <w:rPr>
+          <w:rFonts w:ascii="Calibri" w:eastAsia="Calibri" w:hAnsi="Calibri" w:cs="Calibri"/>
+        </w:rPr>
+        <w:t>gelegen</w:t>
       </w:r>
       <w:r>
         <w:rPr>
@@ -1232,11 +1315,19 @@
         </w:rPr>
         <w:t xml:space="preserve"> aan de </w:t>
       </w:r>
-      <w:r>
-        <w:rPr>
-          <w:rFonts w:ascii="Calibri" w:eastAsia="Calibri" w:hAnsi="Calibri" w:cs="Calibri"/>
-        </w:rPr>
-        <w:t>Terheijdenseweg 350</w:t>
+      <w:proofErr w:type="spellStart"/>
+      <w:r>
+        <w:rPr>
+          <w:rFonts w:ascii="Calibri" w:eastAsia="Calibri" w:hAnsi="Calibri" w:cs="Calibri"/>
+        </w:rPr>
+        <w:t>Terheijdenseweg</w:t>
+      </w:r>
+      <w:proofErr w:type="spellEnd"/>
+      <w:r>
+        <w:rPr>
+          <w:rFonts w:ascii="Calibri" w:eastAsia="Calibri" w:hAnsi="Calibri" w:cs="Calibri"/>
+        </w:rPr>
+        <w:t xml:space="preserve"> 350</w:t>
       </w:r>
       <w:r>
         <w:rPr>
@@ -1273,7 +1364,21 @@
         <w:rPr>
           <w:rFonts w:ascii="Calibri" w:eastAsia="Calibri" w:hAnsi="Calibri" w:cs="Calibri"/>
         </w:rPr>
-        <w:t>Floris van Londen, Tom Smits en Okke Trommelen</w:t>
+        <w:t xml:space="preserve">Floris van Londen, Tom Smits en </w:t>
+      </w:r>
+      <w:proofErr w:type="spellStart"/>
+      <w:r>
+        <w:rPr>
+          <w:rFonts w:ascii="Calibri" w:eastAsia="Calibri" w:hAnsi="Calibri" w:cs="Calibri"/>
+        </w:rPr>
+        <w:t>Okke</w:t>
+      </w:r>
+      <w:proofErr w:type="spellEnd"/>
+      <w:r>
+        <w:rPr>
+          <w:rFonts w:ascii="Calibri" w:eastAsia="Calibri" w:hAnsi="Calibri" w:cs="Calibri"/>
+        </w:rPr>
+        <w:t xml:space="preserve"> Trommelen</w:t>
       </w:r>
       <w:r>
         <w:rPr>
@@ -1530,14 +1635,28 @@
         <w:rPr>
           <w:rFonts w:ascii="Calibri" w:eastAsia="Calibri" w:hAnsi="Calibri" w:cs="Calibri"/>
         </w:rPr>
-        <w:t>Inwinnen van informatie:</w:t>
+        <w:t>Inwinnen van informatie</w:t>
+      </w:r>
+      <w:proofErr w:type="gramStart"/>
+      <w:r>
+        <w:rPr>
+          <w:rFonts w:ascii="Calibri" w:eastAsia="Calibri" w:hAnsi="Calibri" w:cs="Calibri"/>
+        </w:rPr>
+        <w:t>:</w:t>
       </w:r>
       <w:r>
         <w:rPr>
           <w:rFonts w:ascii="Calibri" w:eastAsia="Calibri" w:hAnsi="Calibri" w:cs="Calibri"/>
         </w:rPr>
         <w:br/>
-        <w:t>Grotendeels winnen we informatie in van documentatie, projectontwikkelaars en het internet.</w:t>
+        <w:t>Grotendeels</w:t>
+      </w:r>
+      <w:proofErr w:type="gramEnd"/>
+      <w:r>
+        <w:rPr>
+          <w:rFonts w:ascii="Calibri" w:eastAsia="Calibri" w:hAnsi="Calibri" w:cs="Calibri"/>
+        </w:rPr>
+        <w:t xml:space="preserve"> winnen we informatie in van documentatie, projectontwikkelaars en het internet.</w:t>
       </w:r>
     </w:p>
     <w:p>
@@ -1808,7 +1927,21 @@
         <w:rPr>
           <w:rFonts w:ascii="Calibri" w:eastAsia="Calibri" w:hAnsi="Calibri" w:cs="Calibri"/>
         </w:rPr>
-        <w:t>Microsoft Visio, Microsoft Project en GitHub)</w:t>
+        <w:t xml:space="preserve">Microsoft Visio, Microsoft Project en </w:t>
+      </w:r>
+      <w:proofErr w:type="spellStart"/>
+      <w:r>
+        <w:rPr>
+          <w:rFonts w:ascii="Calibri" w:eastAsia="Calibri" w:hAnsi="Calibri" w:cs="Calibri"/>
+        </w:rPr>
+        <w:t>GitHub</w:t>
+      </w:r>
+      <w:proofErr w:type="spellEnd"/>
+      <w:r>
+        <w:rPr>
+          <w:rFonts w:ascii="Calibri" w:eastAsia="Calibri" w:hAnsi="Calibri" w:cs="Calibri"/>
+        </w:rPr>
+        <w:t>)</w:t>
       </w:r>
     </w:p>
     <w:p>
@@ -1853,52 +1986,69 @@
           <w:b/>
           <w:bCs/>
         </w:rPr>
-        <w:t xml:space="preserve">Op tijd beginnen: </w:t>
-      </w:r>
-      <w:r>
-        <w:rPr>
-          <w:rFonts w:ascii="Calibri" w:eastAsia="Calibri" w:hAnsi="Calibri" w:cs="Calibri"/>
-          <w:bCs/>
-        </w:rPr>
-        <w:t xml:space="preserve"> Door op</w:t>
-      </w:r>
-      <w:r>
-        <w:rPr>
-          <w:rFonts w:ascii="Calibri" w:eastAsia="Calibri" w:hAnsi="Calibri" w:cs="Calibri"/>
-          <w:bCs/>
-        </w:rPr>
-        <w:t xml:space="preserve"> tijd</w:t>
-      </w:r>
-      <w:r>
-        <w:rPr>
-          <w:rFonts w:ascii="Calibri" w:eastAsia="Calibri" w:hAnsi="Calibri" w:cs="Calibri"/>
-          <w:bCs/>
-        </w:rPr>
-        <w:t xml:space="preserve"> te beginnen hebben we meer tijd over om het programma te verbeteren, gebruiksvriendelijker maken, </w:t>
-      </w:r>
-      <w:r>
-        <w:rPr>
-          <w:rFonts w:ascii="Calibri" w:eastAsia="Calibri" w:hAnsi="Calibri" w:cs="Calibri"/>
-          <w:bCs/>
-        </w:rPr>
-        <w:t>details toevoegen en/of onderzoek(en) doen om meer duidelijkheid te krijgen.</w:t>
-      </w:r>
-    </w:p>
-    <w:p>
-      <w:pPr>
-        <w:pStyle w:val="NoSpacing"/>
+        <w:t xml:space="preserve">Op tijd </w:t>
+      </w:r>
+      <w:proofErr w:type="gramStart"/>
+      <w:r>
         <w:rPr>
           <w:rFonts w:ascii="Calibri" w:eastAsia="Calibri" w:hAnsi="Calibri" w:cs="Calibri"/>
           <w:b/>
           <w:bCs/>
         </w:rPr>
-      </w:pPr>
-      <w:r>
+        <w:t xml:space="preserve">beginnen: </w:t>
+      </w:r>
+      <w:r>
+        <w:rPr>
+          <w:rFonts w:ascii="Calibri" w:eastAsia="Calibri" w:hAnsi="Calibri" w:cs="Calibri"/>
+          <w:bCs/>
+        </w:rPr>
+        <w:t xml:space="preserve"> </w:t>
+      </w:r>
+      <w:proofErr w:type="gramEnd"/>
+      <w:r>
+        <w:rPr>
+          <w:rFonts w:ascii="Calibri" w:eastAsia="Calibri" w:hAnsi="Calibri" w:cs="Calibri"/>
+          <w:bCs/>
+        </w:rPr>
+        <w:t>Door op</w:t>
+      </w:r>
+      <w:r>
+        <w:rPr>
+          <w:rFonts w:ascii="Calibri" w:eastAsia="Calibri" w:hAnsi="Calibri" w:cs="Calibri"/>
+          <w:bCs/>
+        </w:rPr>
+        <w:t xml:space="preserve"> tijd</w:t>
+      </w:r>
+      <w:r>
+        <w:rPr>
+          <w:rFonts w:ascii="Calibri" w:eastAsia="Calibri" w:hAnsi="Calibri" w:cs="Calibri"/>
+          <w:bCs/>
+        </w:rPr>
+        <w:t xml:space="preserve"> te beginnen hebben we meer tijd over om het programma te verbeteren, gebruiksvriendelijker maken, </w:t>
+      </w:r>
+      <w:r>
+        <w:rPr>
+          <w:rFonts w:ascii="Calibri" w:eastAsia="Calibri" w:hAnsi="Calibri" w:cs="Calibri"/>
+          <w:bCs/>
+        </w:rPr>
+        <w:t>details toevoegen en/of onderzoek(en) doen om meer duidelijkheid te krijgen.</w:t>
+      </w:r>
+    </w:p>
+    <w:p>
+      <w:pPr>
+        <w:pStyle w:val="NoSpacing"/>
         <w:rPr>
           <w:rFonts w:ascii="Calibri" w:eastAsia="Calibri" w:hAnsi="Calibri" w:cs="Calibri"/>
           <w:b/>
           <w:bCs/>
         </w:rPr>
+      </w:pPr>
+      <w:r>
+        <w:rPr>
+          <w:rFonts w:ascii="Calibri" w:eastAsia="Calibri" w:hAnsi="Calibri" w:cs="Calibri"/>
+          <w:b/>
+          <w:bCs/>
+        </w:rPr>
         <w:t>Op tijd eindigen:</w:t>
       </w:r>
       <w:r>
@@ -1964,6 +2114,9 @@
     <w:p>
       <w:pPr>
         <w:pStyle w:val="NoSpacing"/>
+        <w:rPr>
+          <w:rFonts w:ascii="Calibri" w:eastAsia="Calibri" w:hAnsi="Calibri" w:cs="Calibri"/>
+        </w:rPr>
       </w:pPr>
       <w:r>
         <w:rPr>
@@ -1988,6 +2141,115 @@
     <w:p>
       <w:pPr>
         <w:pStyle w:val="NoSpacing"/>
+        <w:numPr>
+          <w:ilvl w:val="0"/>
+          <w:numId w:val="8"/>
+        </w:numPr>
+      </w:pPr>
+      <w:r>
+        <w:t>Er kan tussen 5 en 15 euro gewed worden niet meer en niet minder</w:t>
+      </w:r>
+    </w:p>
+    <w:p>
+      <w:pPr>
+        <w:pStyle w:val="NoSpacing"/>
+        <w:numPr>
+          <w:ilvl w:val="0"/>
+          <w:numId w:val="8"/>
+        </w:numPr>
+      </w:pPr>
+      <w:r>
+        <w:t>Er zijn 4 gokkers(</w:t>
+      </w:r>
+      <w:proofErr w:type="spellStart"/>
+      <w:r>
+        <w:t>Sietse</w:t>
+      </w:r>
+      <w:proofErr w:type="spellEnd"/>
+      <w:r>
+        <w:t xml:space="preserve">, Peter, </w:t>
+      </w:r>
+      <w:proofErr w:type="spellStart"/>
+      <w:r>
+        <w:t>Fer</w:t>
+      </w:r>
+      <w:proofErr w:type="spellEnd"/>
+      <w:r>
+        <w:t xml:space="preserve"> en </w:t>
+      </w:r>
+      <w:proofErr w:type="spellStart"/>
+      <w:r>
+        <w:t>Lidy</w:t>
+      </w:r>
+      <w:proofErr w:type="spellEnd"/>
+      <w:r>
+        <w:t>)</w:t>
+      </w:r>
+    </w:p>
+    <w:p>
+      <w:pPr>
+        <w:pStyle w:val="NoSpacing"/>
+        <w:numPr>
+          <w:ilvl w:val="0"/>
+          <w:numId w:val="8"/>
+        </w:numPr>
+      </w:pPr>
+      <w:r>
+        <w:t>Er is een bank</w:t>
+      </w:r>
+      <w:r>
+        <w:t xml:space="preserve"> waarin het bedrag van elke gokker word bijgehouden en word </w:t>
+      </w:r>
+      <w:proofErr w:type="spellStart"/>
+      <w:r>
+        <w:t>geupdate</w:t>
+      </w:r>
+      <w:proofErr w:type="spellEnd"/>
+    </w:p>
+    <w:p>
+      <w:pPr>
+        <w:pStyle w:val="NoSpacing"/>
+        <w:numPr>
+          <w:ilvl w:val="0"/>
+          <w:numId w:val="8"/>
+        </w:numPr>
+      </w:pPr>
+      <w:r>
+        <w:t>Er kan maar 1 weddenschap worden geplaatst per speler op 1 haas.</w:t>
+      </w:r>
+    </w:p>
+    <w:p>
+      <w:pPr>
+        <w:pStyle w:val="NoSpacing"/>
+        <w:numPr>
+          <w:ilvl w:val="0"/>
+          <w:numId w:val="8"/>
+        </w:numPr>
+      </w:pPr>
+      <w:proofErr w:type="spellStart"/>
+      <w:r>
+        <w:t>Opdrachgever</w:t>
+      </w:r>
+      <w:proofErr w:type="spellEnd"/>
+      <w:r>
+        <w:t xml:space="preserve"> heeft niet het recht om later eisen toe te voegen</w:t>
+      </w:r>
+      <w:r>
+        <w:t xml:space="preserve">(Deze zijn vastgesteld binnen de eisenlijst in </w:t>
+      </w:r>
+      <w:proofErr w:type="spellStart"/>
+      <w:r>
+        <w:t>overeenskomst</w:t>
+      </w:r>
+      <w:proofErr w:type="spellEnd"/>
+      <w:r>
+        <w:t xml:space="preserve"> met projectontwikkelaar en de pdf “Project De gokkers”)</w:t>
+      </w:r>
+    </w:p>
+    <w:p>
+      <w:pPr>
+        <w:pStyle w:val="NoSpacing"/>
+        <w:ind w:left="720"/>
       </w:pPr>
     </w:p>
     <w:p>
@@ -2163,44 +2425,6 @@
         <w:rPr>
           <w:rFonts w:ascii="Calibri" w:eastAsia="Calibri" w:hAnsi="Calibri" w:cs="Calibri"/>
         </w:rPr>
-        <w:t xml:space="preserve">Ervoor </w:t>
-      </w:r>
-      <w:r>
-        <w:rPr>
-          <w:rFonts w:ascii="Calibri" w:eastAsia="Calibri" w:hAnsi="Calibri" w:cs="Calibri"/>
-        </w:rPr>
-        <w:t>zorgen dat de kwaliteit van de (tussen)</w:t>
-      </w:r>
-      <w:r>
-        <w:rPr>
-          <w:rFonts w:ascii="Calibri" w:eastAsia="Calibri" w:hAnsi="Calibri" w:cs="Calibri"/>
-        </w:rPr>
-        <w:t>product</w:t>
-      </w:r>
-      <w:r>
-        <w:rPr>
-          <w:rFonts w:ascii="Calibri" w:eastAsia="Calibri" w:hAnsi="Calibri" w:cs="Calibri"/>
-        </w:rPr>
-        <w:t>en</w:t>
-      </w:r>
-      <w:r>
-        <w:rPr>
-          <w:rFonts w:ascii="Calibri" w:eastAsia="Calibri" w:hAnsi="Calibri" w:cs="Calibri"/>
-        </w:rPr>
-        <w:t xml:space="preserve"> goed is.</w:t>
-      </w:r>
-    </w:p>
-    <w:p>
-      <w:pPr>
-        <w:pStyle w:val="NoSpacing"/>
-        <w:rPr>
-          <w:rFonts w:ascii="Calibri" w:eastAsia="Calibri" w:hAnsi="Calibri" w:cs="Calibri"/>
-        </w:rPr>
-      </w:pPr>
-      <w:r>
-        <w:rPr>
-          <w:rFonts w:ascii="Calibri" w:eastAsia="Calibri" w:hAnsi="Calibri" w:cs="Calibri"/>
-        </w:rPr>
         <w:t xml:space="preserve">Ervoor zorgen dat er aan de eisen van het </w:t>
       </w:r>
       <w:r>
@@ -2221,82 +2445,119 @@
         <w:rPr>
           <w:rFonts w:ascii="Calibri" w:eastAsia="Calibri" w:hAnsi="Calibri" w:cs="Calibri"/>
         </w:rPr>
+        <w:t xml:space="preserve">We hebben vooraf een eisenlijst opgesteld en die samen met de opdrachtgever doorgelopen zodat we weten </w:t>
+      </w:r>
+      <w:proofErr w:type="spellStart"/>
+      <w:r>
+        <w:rPr>
+          <w:rFonts w:ascii="Calibri" w:eastAsia="Calibri" w:hAnsi="Calibri" w:cs="Calibri"/>
+        </w:rPr>
+        <w:t>waaran</w:t>
+      </w:r>
+      <w:proofErr w:type="spellEnd"/>
+      <w:r>
+        <w:rPr>
+          <w:rFonts w:ascii="Calibri" w:eastAsia="Calibri" w:hAnsi="Calibri" w:cs="Calibri"/>
+        </w:rPr>
+        <w:t xml:space="preserve"> we moeten voldoen. </w:t>
+      </w:r>
+    </w:p>
+    <w:p>
+      <w:pPr>
+        <w:pStyle w:val="NoSpacing"/>
+        <w:rPr>
+          <w:rFonts w:ascii="Calibri" w:eastAsia="Calibri" w:hAnsi="Calibri" w:cs="Calibri"/>
+        </w:rPr>
+      </w:pPr>
+      <w:r>
+        <w:rPr>
+          <w:rFonts w:ascii="Calibri" w:eastAsia="Calibri" w:hAnsi="Calibri" w:cs="Calibri"/>
+        </w:rPr>
         <w:t>Ervoor zorgen dat de opgeleverde (tussen)producten goed werken doormiddel van testen, controles en goedkeuringen.</w:t>
-      </w:r>
-    </w:p>
-    <w:p>
-      <w:pPr>
-        <w:pStyle w:val="NoSpacing"/>
-        <w:rPr>
-          <w:rFonts w:ascii="Calibri" w:eastAsia="Calibri" w:hAnsi="Calibri" w:cs="Calibri"/>
-        </w:rPr>
-      </w:pPr>
-      <w:r>
-        <w:rPr>
-          <w:rFonts w:ascii="Calibri" w:eastAsia="Calibri" w:hAnsi="Calibri" w:cs="Calibri"/>
-        </w:rPr>
-        <w:t>Ervoor zorgen of dat er verbeter</w:t>
-      </w:r>
-      <w:r>
-        <w:rPr>
-          <w:rFonts w:ascii="Calibri" w:eastAsia="Calibri" w:hAnsi="Calibri" w:cs="Calibri"/>
-        </w:rPr>
-        <w:t>de</w:t>
-      </w:r>
-      <w:r>
-        <w:rPr>
-          <w:rFonts w:ascii="Calibri" w:eastAsia="Calibri" w:hAnsi="Calibri" w:cs="Calibri"/>
-        </w:rPr>
-        <w:t xml:space="preserve"> punten zijn in de producten doormiddel van ze te laten testen door verschillende personen.</w:t>
-      </w:r>
-    </w:p>
-    <w:p>
-      <w:pPr>
-        <w:pStyle w:val="NoSpacing"/>
-        <w:rPr>
-          <w:rFonts w:ascii="Calibri" w:eastAsia="Calibri" w:hAnsi="Calibri" w:cs="Calibri"/>
-        </w:rPr>
-      </w:pPr>
-      <w:r>
-        <w:rPr>
-          <w:rFonts w:ascii="Calibri" w:eastAsia="Calibri" w:hAnsi="Calibri" w:cs="Calibri"/>
-        </w:rPr>
-        <w:t>Ervoor zorgen of dat bepaalde personen nog advies ove</w:t>
       </w:r>
       <w:bookmarkStart w:id="6" w:name="_GoBack"/>
       <w:bookmarkEnd w:id="6"/>
-      <w:r>
-        <w:rPr>
-          <w:rFonts w:ascii="Calibri" w:eastAsia="Calibri" w:hAnsi="Calibri" w:cs="Calibri"/>
-        </w:rPr>
-        <w:t>r de producten om iets efficiënter te doen.</w:t>
-      </w:r>
-    </w:p>
-    <w:p>
-      <w:pPr>
-        <w:pStyle w:val="NoSpacing"/>
-        <w:rPr>
-          <w:rFonts w:ascii="Calibri" w:eastAsia="Calibri" w:hAnsi="Calibri" w:cs="Calibri"/>
-        </w:rPr>
-      </w:pPr>
-      <w:r>
-        <w:rPr>
-          <w:rFonts w:ascii="Calibri" w:eastAsia="Calibri" w:hAnsi="Calibri" w:cs="Calibri"/>
-        </w:rPr>
-        <w:t>Ervoor zorgen dat de juiste software geïnstalleerd is (Microsoft Visual Studio 2012 Ultimate, Microsoft Visio, Microsoft Project en GitHub)</w:t>
-      </w:r>
-    </w:p>
-    <w:p>
-      <w:pPr>
-        <w:pStyle w:val="NoSpacing"/>
-        <w:rPr>
-          <w:rFonts w:ascii="Calibri" w:eastAsia="Calibri" w:hAnsi="Calibri" w:cs="Calibri"/>
-        </w:rPr>
-      </w:pPr>
-      <w:r>
-        <w:rPr>
-          <w:rFonts w:ascii="Calibri" w:eastAsia="Calibri" w:hAnsi="Calibri" w:cs="Calibri"/>
-        </w:rPr>
+    </w:p>
+    <w:p>
+      <w:pPr>
+        <w:pStyle w:val="NoSpacing"/>
+        <w:rPr>
+          <w:rFonts w:ascii="Calibri" w:eastAsia="Calibri" w:hAnsi="Calibri" w:cs="Calibri"/>
+        </w:rPr>
+      </w:pPr>
+      <w:r>
+        <w:rPr>
+          <w:rFonts w:ascii="Calibri" w:eastAsia="Calibri" w:hAnsi="Calibri" w:cs="Calibri"/>
+        </w:rPr>
+        <w:t>Ervoor zorgen of dat er verbeter</w:t>
+      </w:r>
+      <w:r>
+        <w:rPr>
+          <w:rFonts w:ascii="Calibri" w:eastAsia="Calibri" w:hAnsi="Calibri" w:cs="Calibri"/>
+        </w:rPr>
+        <w:t>de</w:t>
+      </w:r>
+      <w:r>
+        <w:rPr>
+          <w:rFonts w:ascii="Calibri" w:eastAsia="Calibri" w:hAnsi="Calibri" w:cs="Calibri"/>
+        </w:rPr>
+        <w:t xml:space="preserve"> punten zijn in de producten doormiddel van ze te laten testen door verschillende personen.</w:t>
+      </w:r>
+    </w:p>
+    <w:p>
+      <w:pPr>
+        <w:pStyle w:val="NoSpacing"/>
+        <w:rPr>
+          <w:rFonts w:ascii="Calibri" w:eastAsia="Calibri" w:hAnsi="Calibri" w:cs="Calibri"/>
+        </w:rPr>
+      </w:pPr>
+      <w:r>
+        <w:rPr>
+          <w:rFonts w:ascii="Calibri" w:eastAsia="Calibri" w:hAnsi="Calibri" w:cs="Calibri"/>
+        </w:rPr>
+        <w:t>Ervoor zorgen of dat bepaalde personen nog advies over de producten om iets efficiënter te doen.</w:t>
+      </w:r>
+    </w:p>
+    <w:p>
+      <w:pPr>
+        <w:pStyle w:val="NoSpacing"/>
+        <w:rPr>
+          <w:rFonts w:ascii="Calibri" w:eastAsia="Calibri" w:hAnsi="Calibri" w:cs="Calibri"/>
+        </w:rPr>
+      </w:pPr>
+      <w:r>
+        <w:rPr>
+          <w:rFonts w:ascii="Calibri" w:eastAsia="Calibri" w:hAnsi="Calibri" w:cs="Calibri"/>
+        </w:rPr>
+        <w:t xml:space="preserve">Ervoor zorgen dat de juiste software geïnstalleerd is (Microsoft Visual Studio 2012 Ultimate, Microsoft Visio, Microsoft Project en </w:t>
+      </w:r>
+      <w:proofErr w:type="spellStart"/>
+      <w:r>
+        <w:rPr>
+          <w:rFonts w:ascii="Calibri" w:eastAsia="Calibri" w:hAnsi="Calibri" w:cs="Calibri"/>
+        </w:rPr>
+        <w:t>GitHub</w:t>
+      </w:r>
+      <w:proofErr w:type="spellEnd"/>
+      <w:r>
+        <w:rPr>
+          <w:rFonts w:ascii="Calibri" w:eastAsia="Calibri" w:hAnsi="Calibri" w:cs="Calibri"/>
+        </w:rPr>
+        <w:t>)</w:t>
+      </w:r>
+    </w:p>
+    <w:p>
+      <w:pPr>
+        <w:pStyle w:val="NoSpacing"/>
+        <w:rPr>
+          <w:rFonts w:ascii="Calibri" w:eastAsia="Calibri" w:hAnsi="Calibri" w:cs="Calibri"/>
+        </w:rPr>
+      </w:pPr>
+      <w:r>
+        <w:rPr>
+          <w:rFonts w:ascii="Calibri" w:eastAsia="Calibri" w:hAnsi="Calibri" w:cs="Calibri"/>
+        </w:rPr>
+        <w:lastRenderedPageBreak/>
         <w:t>Ervoor zorgen dat wij hard aan het project werken en indien nodig ook thuis eraan werken.</w:t>
       </w:r>
     </w:p>
@@ -2361,8 +2622,13 @@
       <w:pPr>
         <w:pStyle w:val="NoSpacing"/>
       </w:pPr>
-      <w:r>
-        <w:t>Tom  Smits</w:t>
+      <w:proofErr w:type="gramStart"/>
+      <w:r>
+        <w:t xml:space="preserve">Tom  </w:t>
+      </w:r>
+      <w:proofErr w:type="gramEnd"/>
+      <w:r>
+        <w:t>Smits</w:t>
       </w:r>
     </w:p>
     <w:p>
@@ -2413,8 +2679,13 @@
       <w:pPr>
         <w:pStyle w:val="NoSpacing"/>
       </w:pPr>
-      <w:r>
-        <w:t>Okke Trommelen</w:t>
+      <w:proofErr w:type="spellStart"/>
+      <w:r>
+        <w:t>Okke</w:t>
+      </w:r>
+      <w:proofErr w:type="spellEnd"/>
+      <w:r>
+        <w:t xml:space="preserve"> Trommelen</w:t>
       </w:r>
     </w:p>
     <w:p>
@@ -2475,8 +2746,13 @@
         <w:pStyle w:val="NoSpacing"/>
       </w:pPr>
       <w:r>
-        <w:t>Skype: BTinfinite</w:t>
-      </w:r>
+        <w:t xml:space="preserve">Skype: </w:t>
+      </w:r>
+      <w:proofErr w:type="spellStart"/>
+      <w:r>
+        <w:t>BTinfinite</w:t>
+      </w:r>
+      <w:proofErr w:type="spellEnd"/>
     </w:p>
     <w:p>
       <w:pPr>
@@ -2548,16 +2824,26 @@
         <w:ind w:left="708"/>
       </w:pPr>
       <w:r>
-        <w:t>A Samenwerkingscontract: Okke</w:t>
-      </w:r>
+        <w:t xml:space="preserve">A Samenwerkingscontract: </w:t>
+      </w:r>
+      <w:proofErr w:type="spellStart"/>
+      <w:r>
+        <w:t>Okke</w:t>
+      </w:r>
+      <w:proofErr w:type="spellEnd"/>
     </w:p>
     <w:p>
       <w:pPr>
         <w:ind w:left="708"/>
       </w:pPr>
       <w:r>
-        <w:t>B Bereikbaarheidslijst: Okke</w:t>
-      </w:r>
+        <w:t xml:space="preserve">B Bereikbaarheidslijst: </w:t>
+      </w:r>
+      <w:proofErr w:type="spellStart"/>
+      <w:r>
+        <w:t>Okke</w:t>
+      </w:r>
+      <w:proofErr w:type="spellEnd"/>
     </w:p>
     <w:p>
       <w:pPr>
@@ -2622,7 +2908,15 @@
         <w:ind w:left="708"/>
       </w:pPr>
       <w:r>
-        <w:t>B Drie classen aangemaakt: Ieder 1 class</w:t>
+        <w:t xml:space="preserve">B Drie </w:t>
+      </w:r>
+      <w:proofErr w:type="spellStart"/>
+      <w:r>
+        <w:t>classen</w:t>
+      </w:r>
+      <w:proofErr w:type="spellEnd"/>
+      <w:r>
+        <w:t xml:space="preserve"> aangemaakt: Ieder 1 class</w:t>
       </w:r>
     </w:p>
     <w:p>
@@ -2630,7 +2924,31 @@
         <w:ind w:left="708"/>
       </w:pPr>
       <w:r>
-        <w:t xml:space="preserve">C Door visual studio gegenereeds classendiagram: </w:t>
+        <w:t xml:space="preserve">C Door </w:t>
+      </w:r>
+      <w:proofErr w:type="spellStart"/>
+      <w:r>
+        <w:t>visual</w:t>
+      </w:r>
+      <w:proofErr w:type="spellEnd"/>
+      <w:r>
+        <w:t xml:space="preserve"> studio </w:t>
+      </w:r>
+      <w:proofErr w:type="spellStart"/>
+      <w:r>
+        <w:t>gegenereeds</w:t>
+      </w:r>
+      <w:proofErr w:type="spellEnd"/>
+      <w:r>
+        <w:t xml:space="preserve"> </w:t>
+      </w:r>
+      <w:proofErr w:type="spellStart"/>
+      <w:r>
+        <w:t>classendiagram</w:t>
+      </w:r>
+      <w:proofErr w:type="spellEnd"/>
+      <w:r>
+        <w:t xml:space="preserve">: </w:t>
       </w:r>
     </w:p>
     <w:p>
@@ -2652,8 +2970,38 @@
         <w:rPr>
           <w:lang w:val="en-US"/>
         </w:rPr>
-        <w:t>E Methode TakeStartingPosition()</w:t>
-      </w:r>
+        <w:t xml:space="preserve">E </w:t>
+      </w:r>
+      <w:proofErr w:type="spellStart"/>
+      <w:r>
+        <w:rPr>
+          <w:lang w:val="en-US"/>
+        </w:rPr>
+        <w:t>Methode</w:t>
+      </w:r>
+      <w:proofErr w:type="spellEnd"/>
+      <w:r>
+        <w:rPr>
+          <w:lang w:val="en-US"/>
+        </w:rPr>
+        <w:t xml:space="preserve"> </w:t>
+      </w:r>
+      <w:proofErr w:type="spellStart"/>
+      <w:proofErr w:type="gramStart"/>
+      <w:r>
+        <w:rPr>
+          <w:lang w:val="en-US"/>
+        </w:rPr>
+        <w:t>TakeStartingPosition</w:t>
+      </w:r>
+      <w:proofErr w:type="spellEnd"/>
+      <w:r>
+        <w:rPr>
+          <w:lang w:val="en-US"/>
+        </w:rPr>
+        <w:t>()</w:t>
+      </w:r>
+      <w:proofErr w:type="gramEnd"/>
     </w:p>
     <w:p>
       <w:pPr>
@@ -2666,8 +3014,30 @@
         <w:rPr>
           <w:lang w:val="en-US"/>
         </w:rPr>
-        <w:t>F Methode Run()</w:t>
-      </w:r>
+        <w:t xml:space="preserve">F </w:t>
+      </w:r>
+      <w:proofErr w:type="spellStart"/>
+      <w:r>
+        <w:rPr>
+          <w:lang w:val="en-US"/>
+        </w:rPr>
+        <w:t>Methode</w:t>
+      </w:r>
+      <w:proofErr w:type="spellEnd"/>
+      <w:r>
+        <w:rPr>
+          <w:lang w:val="en-US"/>
+        </w:rPr>
+        <w:t xml:space="preserve"> </w:t>
+      </w:r>
+      <w:proofErr w:type="gramStart"/>
+      <w:r>
+        <w:rPr>
+          <w:lang w:val="en-US"/>
+        </w:rPr>
+        <w:t>Run()</w:t>
+      </w:r>
+      <w:proofErr w:type="gramEnd"/>
     </w:p>
     <w:p>
       <w:pPr>
@@ -2949,7 +3319,21 @@
         <w:rPr>
           <w:rFonts w:ascii="Calibri" w:eastAsia="Calibri" w:hAnsi="Calibri" w:cs="Calibri"/>
         </w:rPr>
-        <w:t>(Microsoft Visual Studio 2012 Ultimate, Microsoft Visio, Microsoft Project en GitHub)</w:t>
+        <w:t xml:space="preserve">(Microsoft Visual Studio 2012 Ultimate, Microsoft Visio, Microsoft Project en </w:t>
+      </w:r>
+      <w:proofErr w:type="spellStart"/>
+      <w:r>
+        <w:rPr>
+          <w:rFonts w:ascii="Calibri" w:eastAsia="Calibri" w:hAnsi="Calibri" w:cs="Calibri"/>
+        </w:rPr>
+        <w:t>GitHub</w:t>
+      </w:r>
+      <w:proofErr w:type="spellEnd"/>
+      <w:r>
+        <w:rPr>
+          <w:rFonts w:ascii="Calibri" w:eastAsia="Calibri" w:hAnsi="Calibri" w:cs="Calibri"/>
+        </w:rPr>
+        <w:t>)</w:t>
       </w:r>
       <w:r>
         <w:rPr>
@@ -2966,7 +3350,21 @@
         <w:rPr>
           <w:rFonts w:ascii="Calibri" w:eastAsia="Calibri" w:hAnsi="Calibri" w:cs="Calibri"/>
         </w:rPr>
-        <w:t>Als we 10 euro per persoon per uur zouden verdienen  aan 19 uur project in een week i</w:t>
+        <w:t xml:space="preserve">Als we 10 euro per persoon per uur zouden </w:t>
+      </w:r>
+      <w:proofErr w:type="gramStart"/>
+      <w:r>
+        <w:rPr>
+          <w:rFonts w:ascii="Calibri" w:eastAsia="Calibri" w:hAnsi="Calibri" w:cs="Calibri"/>
+        </w:rPr>
+        <w:t xml:space="preserve">verdienen  </w:t>
+      </w:r>
+      <w:proofErr w:type="gramEnd"/>
+      <w:r>
+        <w:rPr>
+          <w:rFonts w:ascii="Calibri" w:eastAsia="Calibri" w:hAnsi="Calibri" w:cs="Calibri"/>
+        </w:rPr>
+        <w:t>aan 19 uur project in een week i</w:t>
       </w:r>
       <w:r>
         <w:rPr>
@@ -3462,12 +3860,14 @@
             <w:pPr>
               <w:pStyle w:val="NoSpacing"/>
             </w:pPr>
+            <w:proofErr w:type="gramStart"/>
             <w:r>
               <w:rPr>
                 <w:rFonts w:eastAsia="Calibri" w:cs="Calibri"/>
               </w:rPr>
               <w:t>Als de Deadline niet gehaald zou worden dan is er in het team niet goed overlegt en zeker niet goed gepland.</w:t>
             </w:r>
+            <w:proofErr w:type="gramEnd"/>
           </w:p>
         </w:tc>
         <w:tc>
@@ -5931,8 +6331,13 @@
             <w:pPr>
               <w:pStyle w:val="NoSpacing"/>
             </w:pPr>
-            <w:r>
-              <w:t>Back-ups maken.</w:t>
+            <w:proofErr w:type="spellStart"/>
+            <w:r>
+              <w:t>Back-ups</w:t>
+            </w:r>
+            <w:proofErr w:type="spellEnd"/>
+            <w:r>
+              <w:t xml:space="preserve"> maken.</w:t>
             </w:r>
           </w:p>
           <w:p>
@@ -5947,8 +6352,13 @@
             <w:pPr>
               <w:pStyle w:val="NoSpacing"/>
             </w:pPr>
-            <w:r>
-              <w:t>GitHub.</w:t>
+            <w:proofErr w:type="spellStart"/>
+            <w:r>
+              <w:t>GitHub</w:t>
+            </w:r>
+            <w:proofErr w:type="spellEnd"/>
+            <w:r>
+              <w:t>.</w:t>
             </w:r>
           </w:p>
         </w:tc>
@@ -6862,7 +7272,7 @@
                         <w:noProof/>
                         <w:color w:val="ED7D31" w:themeColor="accent2"/>
                       </w:rPr>
-                      <w:t>3</w:t>
+                      <w:t>5</w:t>
                     </w:r>
                     <w:r>
                       <w:rPr>
@@ -6878,7 +7288,10 @@
           </w:pict>
         </w:r>
         <w:r>
-          <w:t>Project Torens van Hanoi</w:t>
+          <w:t>Project</w:t>
+        </w:r>
+        <w:r>
+          <w:t xml:space="preserve"> De Gokkers</w:t>
         </w:r>
       </w:p>
       <w:p>
@@ -6898,7 +7311,21 @@
           <w:rPr>
             <w:rFonts w:ascii="Calibri" w:eastAsia="Calibri" w:hAnsi="Calibri" w:cs="Calibri"/>
           </w:rPr>
-          <w:t>Floris van Londen, Tom Smits en Okke Trommelen</w:t>
+          <w:t xml:space="preserve">Floris van Londen, Tom Smits en </w:t>
+        </w:r>
+        <w:proofErr w:type="spellStart"/>
+        <w:r>
+          <w:rPr>
+            <w:rFonts w:ascii="Calibri" w:eastAsia="Calibri" w:hAnsi="Calibri" w:cs="Calibri"/>
+          </w:rPr>
+          <w:t>Okke</w:t>
+        </w:r>
+        <w:proofErr w:type="spellEnd"/>
+        <w:r>
+          <w:rPr>
+            <w:rFonts w:ascii="Calibri" w:eastAsia="Calibri" w:hAnsi="Calibri" w:cs="Calibri"/>
+          </w:rPr>
+          <w:t xml:space="preserve"> Trommelen</w:t>
         </w:r>
       </w:p>
     </w:sdtContent>
@@ -7246,6 +7673,119 @@
     </w:lvl>
   </w:abstractNum>
   <w:abstractNum w:abstractNumId="3">
+    <w:nsid w:val="26036846"/>
+    <w:multiLevelType w:val="hybridMultilevel"/>
+    <w:tmpl w:val="4B44ED8A"/>
+    <w:lvl w:ilvl="0" w:tplc="04130001">
+      <w:start w:val="1"/>
+      <w:numFmt w:val="bullet"/>
+      <w:lvlText w:val=""/>
+      <w:lvlJc w:val="left"/>
+      <w:pPr>
+        <w:ind w:left="720" w:hanging="360"/>
+      </w:pPr>
+      <w:rPr>
+        <w:rFonts w:ascii="Symbol" w:hAnsi="Symbol" w:hint="default"/>
+      </w:rPr>
+    </w:lvl>
+    <w:lvl w:ilvl="1" w:tplc="04130003" w:tentative="1">
+      <w:start w:val="1"/>
+      <w:numFmt w:val="bullet"/>
+      <w:lvlText w:val="o"/>
+      <w:lvlJc w:val="left"/>
+      <w:pPr>
+        <w:ind w:left="1440" w:hanging="360"/>
+      </w:pPr>
+      <w:rPr>
+        <w:rFonts w:ascii="Courier New" w:hAnsi="Courier New" w:cs="Courier New" w:hint="default"/>
+      </w:rPr>
+    </w:lvl>
+    <w:lvl w:ilvl="2" w:tplc="04130005" w:tentative="1">
+      <w:start w:val="1"/>
+      <w:numFmt w:val="bullet"/>
+      <w:lvlText w:val=""/>
+      <w:lvlJc w:val="left"/>
+      <w:pPr>
+        <w:ind w:left="2160" w:hanging="360"/>
+      </w:pPr>
+      <w:rPr>
+        <w:rFonts w:ascii="Wingdings" w:hAnsi="Wingdings" w:hint="default"/>
+      </w:rPr>
+    </w:lvl>
+    <w:lvl w:ilvl="3" w:tplc="04130001" w:tentative="1">
+      <w:start w:val="1"/>
+      <w:numFmt w:val="bullet"/>
+      <w:lvlText w:val=""/>
+      <w:lvlJc w:val="left"/>
+      <w:pPr>
+        <w:ind w:left="2880" w:hanging="360"/>
+      </w:pPr>
+      <w:rPr>
+        <w:rFonts w:ascii="Symbol" w:hAnsi="Symbol" w:hint="default"/>
+      </w:rPr>
+    </w:lvl>
+    <w:lvl w:ilvl="4" w:tplc="04130003" w:tentative="1">
+      <w:start w:val="1"/>
+      <w:numFmt w:val="bullet"/>
+      <w:lvlText w:val="o"/>
+      <w:lvlJc w:val="left"/>
+      <w:pPr>
+        <w:ind w:left="3600" w:hanging="360"/>
+      </w:pPr>
+      <w:rPr>
+        <w:rFonts w:ascii="Courier New" w:hAnsi="Courier New" w:cs="Courier New" w:hint="default"/>
+      </w:rPr>
+    </w:lvl>
+    <w:lvl w:ilvl="5" w:tplc="04130005" w:tentative="1">
+      <w:start w:val="1"/>
+      <w:numFmt w:val="bullet"/>
+      <w:lvlText w:val=""/>
+      <w:lvlJc w:val="left"/>
+      <w:pPr>
+        <w:ind w:left="4320" w:hanging="360"/>
+      </w:pPr>
+      <w:rPr>
+        <w:rFonts w:ascii="Wingdings" w:hAnsi="Wingdings" w:hint="default"/>
+      </w:rPr>
+    </w:lvl>
+    <w:lvl w:ilvl="6" w:tplc="04130001" w:tentative="1">
+      <w:start w:val="1"/>
+      <w:numFmt w:val="bullet"/>
+      <w:lvlText w:val=""/>
+      <w:lvlJc w:val="left"/>
+      <w:pPr>
+        <w:ind w:left="5040" w:hanging="360"/>
+      </w:pPr>
+      <w:rPr>
+        <w:rFonts w:ascii="Symbol" w:hAnsi="Symbol" w:hint="default"/>
+      </w:rPr>
+    </w:lvl>
+    <w:lvl w:ilvl="7" w:tplc="04130003" w:tentative="1">
+      <w:start w:val="1"/>
+      <w:numFmt w:val="bullet"/>
+      <w:lvlText w:val="o"/>
+      <w:lvlJc w:val="left"/>
+      <w:pPr>
+        <w:ind w:left="5760" w:hanging="360"/>
+      </w:pPr>
+      <w:rPr>
+        <w:rFonts w:ascii="Courier New" w:hAnsi="Courier New" w:cs="Courier New" w:hint="default"/>
+      </w:rPr>
+    </w:lvl>
+    <w:lvl w:ilvl="8" w:tplc="04130005" w:tentative="1">
+      <w:start w:val="1"/>
+      <w:numFmt w:val="bullet"/>
+      <w:lvlText w:val=""/>
+      <w:lvlJc w:val="left"/>
+      <w:pPr>
+        <w:ind w:left="6480" w:hanging="360"/>
+      </w:pPr>
+      <w:rPr>
+        <w:rFonts w:ascii="Wingdings" w:hAnsi="Wingdings" w:hint="default"/>
+      </w:rPr>
+    </w:lvl>
+  </w:abstractNum>
+  <w:abstractNum w:abstractNumId="4">
     <w:nsid w:val="2A3A393C"/>
     <w:multiLevelType w:val="multilevel"/>
     <w:tmpl w:val="EEE0D1A2"/>
@@ -7296,7 +7836,7 @@
       <w:lvlJc w:val="left"/>
     </w:lvl>
   </w:abstractNum>
-  <w:abstractNum w:abstractNumId="4">
+  <w:abstractNum w:abstractNumId="5">
     <w:nsid w:val="37A866EC"/>
     <w:multiLevelType w:val="hybridMultilevel"/>
     <w:tmpl w:val="6700CEAA"/>
@@ -7409,7 +7949,7 @@
       </w:rPr>
     </w:lvl>
   </w:abstractNum>
-  <w:abstractNum w:abstractNumId="5">
+  <w:abstractNum w:abstractNumId="6">
     <w:nsid w:val="3F5E2F0E"/>
     <w:multiLevelType w:val="hybridMultilevel"/>
     <w:tmpl w:val="E4647642"/>
@@ -7522,7 +8062,7 @@
       </w:rPr>
     </w:lvl>
   </w:abstractNum>
-  <w:abstractNum w:abstractNumId="6">
+  <w:abstractNum w:abstractNumId="7">
     <w:nsid w:val="6AB0340C"/>
     <w:multiLevelType w:val="hybridMultilevel"/>
     <w:tmpl w:val="DE1096C6"/>
@@ -7639,22 +8179,25 @@
     <w:abstractNumId w:val="2"/>
   </w:num>
   <w:num w:numId="2">
+    <w:abstractNumId w:val="7"/>
+  </w:num>
+  <w:num w:numId="3">
+    <w:abstractNumId w:val="4"/>
+  </w:num>
+  <w:num w:numId="4">
     <w:abstractNumId w:val="6"/>
   </w:num>
-  <w:num w:numId="3">
-    <w:abstractNumId w:val="3"/>
-  </w:num>
-  <w:num w:numId="4">
+  <w:num w:numId="5">
     <w:abstractNumId w:val="5"/>
-  </w:num>
-  <w:num w:numId="5">
-    <w:abstractNumId w:val="4"/>
   </w:num>
   <w:num w:numId="6">
     <w:abstractNumId w:val="1"/>
   </w:num>
   <w:num w:numId="7">
     <w:abstractNumId w:val="0"/>
+  </w:num>
+  <w:num w:numId="8">
+    <w:abstractNumId w:val="3"/>
   </w:num>
 </w:numbering>
 </file>
@@ -8099,7 +8642,6 @@
   <w:style w:type="character" w:default="1" w:styleId="DefaultParagraphFont">
     <w:name w:val="Default Paragraph Font"/>
     <w:uiPriority w:val="1"/>
-    <w:semiHidden/>
     <w:unhideWhenUsed/>
   </w:style>
   <w:style w:type="table" w:default="1" w:styleId="TableNormal">
@@ -8327,6 +8869,36 @@
       <w:sz w:val="24"/>
       <w:szCs w:val="24"/>
       <w:lang w:eastAsia="zh-CN" w:bidi="hi-IN"/>
+    </w:rPr>
+  </w:style>
+  <w:style w:type="paragraph" w:styleId="BalloonText">
+    <w:name w:val="Balloon Text"/>
+    <w:basedOn w:val="Normal"/>
+    <w:link w:val="BalloonTextChar"/>
+    <w:uiPriority w:val="99"/>
+    <w:semiHidden/>
+    <w:unhideWhenUsed/>
+    <w:rsid w:val="005F53DF"/>
+    <w:pPr>
+      <w:spacing w:after="0" w:line="240" w:lineRule="auto"/>
+    </w:pPr>
+    <w:rPr>
+      <w:rFonts w:ascii="Segoe UI" w:hAnsi="Segoe UI" w:cs="Segoe UI"/>
+      <w:sz w:val="18"/>
+      <w:szCs w:val="18"/>
+    </w:rPr>
+  </w:style>
+  <w:style w:type="character" w:customStyle="1" w:styleId="BalloonTextChar">
+    <w:name w:val="Balloon Text Char"/>
+    <w:basedOn w:val="DefaultParagraphFont"/>
+    <w:link w:val="BalloonText"/>
+    <w:uiPriority w:val="99"/>
+    <w:semiHidden/>
+    <w:rsid w:val="005F53DF"/>
+    <w:rPr>
+      <w:rFonts w:ascii="Segoe UI" w:hAnsi="Segoe UI" w:cs="Segoe UI"/>
+      <w:sz w:val="18"/>
+      <w:szCs w:val="18"/>
     </w:rPr>
   </w:style>
 </w:styles>
@@ -8598,7 +9170,7 @@
 </file>
 
 <file path=customXml/itemProps1.xml><?xml version="1.0" encoding="utf-8"?>
-<ds:datastoreItem xmlns:ds="http://schemas.openxmlformats.org/officeDocument/2006/customXml" ds:itemID="{69D8FB0D-4454-49C8-BA29-17CF51A6683C}">
+<ds:datastoreItem xmlns:ds="http://schemas.openxmlformats.org/officeDocument/2006/customXml" ds:itemID="{B8DA3605-6184-4669-94E9-BB46B225B37B}">
   <ds:schemaRefs>
     <ds:schemaRef ds:uri="http://schemas.openxmlformats.org/officeDocument/2006/bibliography"/>
   </ds:schemaRefs>

</xml_diff>